<commit_message>
!6 db-token Merge pull request !6 from zwzw1219/token-config
</commit_message>
<xml_diff>
--- a/doc/框架及配置.docx
+++ b/doc/框架及配置.docx
@@ -1357,7 +1357,6 @@
         </w:drawing>
       </w:r>
     </w:p>
-    <w:p/>
     <w:p>
       <w:pPr>
         <w:pStyle w:val="1"/>
@@ -1368,26 +1367,164 @@
         <w:spacing w:before="468" w:after="468"/>
       </w:pPr>
       <w:r>
-        <w:rPr>
-          <w:rFonts w:hint="eastAsia"/>
-        </w:rPr>
+        <w:t>T</w:t>
+      </w:r>
+      <w:r>
+        <w:rPr>
+          <w:rFonts w:hint="eastAsia"/>
+        </w:rPr>
+        <w:t>oken</w:t>
+      </w:r>
+      <w:r>
+        <w:rPr>
+          <w:rFonts w:hint="eastAsia"/>
+        </w:rPr>
+        <w:t>实现类</w:t>
+      </w:r>
+    </w:p>
+    <w:p>
+      <w:r>
+        <w:rPr>
+          <w:rFonts w:hint="eastAsia"/>
+        </w:rPr>
+        <w:t>接口</w:t>
+      </w:r>
+      <w:hyperlink r:id="rId16" w:history="1">
+        <w:r>
+          <w:rPr>
+            <w:rStyle w:val="a8"/>
+            <w:rFonts w:ascii="微软雅黑" w:hAnsi="微软雅黑" w:hint="eastAsia"/>
+            <w:color w:val="000000"/>
+            <w:sz w:val="18"/>
+            <w:szCs w:val="18"/>
+          </w:rPr>
+          <w:t>com</w:t>
+        </w:r>
+      </w:hyperlink>
+      <w:r>
+        <w:rPr>
+          <w:rFonts w:ascii="微软雅黑" w:hAnsi="微软雅黑" w:hint="eastAsia"/>
+          <w:sz w:val="18"/>
+          <w:szCs w:val="18"/>
+        </w:rPr>
+        <w:t>.</w:t>
+      </w:r>
+      <w:hyperlink r:id="rId17" w:history="1">
+        <w:r>
+          <w:rPr>
+            <w:rStyle w:val="a8"/>
+            <w:rFonts w:ascii="微软雅黑" w:hAnsi="微软雅黑" w:hint="eastAsia"/>
+            <w:color w:val="000000"/>
+            <w:sz w:val="18"/>
+            <w:szCs w:val="18"/>
+          </w:rPr>
+          <w:t>boot</w:t>
+        </w:r>
+      </w:hyperlink>
+      <w:r>
+        <w:rPr>
+          <w:rFonts w:ascii="微软雅黑" w:hAnsi="微软雅黑" w:hint="eastAsia"/>
+          <w:sz w:val="18"/>
+          <w:szCs w:val="18"/>
+        </w:rPr>
+        <w:t>.</w:t>
+      </w:r>
+      <w:hyperlink r:id="rId18" w:history="1">
+        <w:r>
+          <w:rPr>
+            <w:rStyle w:val="a8"/>
+            <w:rFonts w:ascii="微软雅黑" w:hAnsi="微软雅黑" w:hint="eastAsia"/>
+            <w:color w:val="000000"/>
+            <w:sz w:val="18"/>
+            <w:szCs w:val="18"/>
+          </w:rPr>
+          <w:t>security</w:t>
+        </w:r>
+      </w:hyperlink>
+      <w:r>
+        <w:rPr>
+          <w:rFonts w:ascii="微软雅黑" w:hAnsi="微软雅黑" w:hint="eastAsia"/>
+          <w:sz w:val="18"/>
+          <w:szCs w:val="18"/>
+        </w:rPr>
+        <w:t>.</w:t>
+      </w:r>
+      <w:hyperlink r:id="rId19" w:history="1">
+        <w:r>
+          <w:rPr>
+            <w:rStyle w:val="a8"/>
+            <w:rFonts w:ascii="微软雅黑" w:hAnsi="微软雅黑" w:hint="eastAsia"/>
+            <w:color w:val="000000"/>
+            <w:sz w:val="18"/>
+            <w:szCs w:val="18"/>
+          </w:rPr>
+          <w:t>server</w:t>
+        </w:r>
+      </w:hyperlink>
+      <w:r>
+        <w:rPr>
+          <w:rFonts w:ascii="微软雅黑" w:hAnsi="微软雅黑" w:hint="eastAsia"/>
+          <w:sz w:val="18"/>
+          <w:szCs w:val="18"/>
+        </w:rPr>
+        <w:t>.</w:t>
+      </w:r>
+      <w:hyperlink r:id="rId20" w:history="1">
+        <w:r>
+          <w:rPr>
+            <w:rStyle w:val="a8"/>
+            <w:rFonts w:ascii="微软雅黑" w:hAnsi="微软雅黑" w:hint="eastAsia"/>
+            <w:color w:val="000000"/>
+            <w:sz w:val="18"/>
+            <w:szCs w:val="18"/>
+          </w:rPr>
+          <w:t>service</w:t>
+        </w:r>
+      </w:hyperlink>
+      <w:r>
+        <w:rPr>
+          <w:rFonts w:ascii="微软雅黑" w:hAnsi="微软雅黑" w:hint="eastAsia"/>
+          <w:sz w:val="18"/>
+          <w:szCs w:val="18"/>
+        </w:rPr>
+        <w:t>.TokenService</w:t>
+      </w:r>
+    </w:p>
+    <w:p>
+      <w:pPr>
+        <w:pStyle w:val="2"/>
+        <w:numPr>
+          <w:ilvl w:val="0"/>
+          <w:numId w:val="9"/>
+        </w:numPr>
+        <w:spacing w:before="468" w:after="468"/>
+      </w:pPr>
+      <w:r>
         <w:lastRenderedPageBreak/>
-        <w:t>密码</w:t>
-      </w:r>
-      <w:r>
-        <w:t>加密</w:t>
-      </w:r>
-    </w:p>
-    <w:p>
+        <w:t>redis</w:t>
+      </w:r>
+      <w:r>
+        <w:rPr>
+          <w:rFonts w:hint="eastAsia"/>
+        </w:rPr>
+        <w:t>实现</w:t>
+      </w:r>
+    </w:p>
+    <w:p>
+      <w:pPr>
+        <w:rPr>
+          <w:rFonts w:hint="eastAsia"/>
+        </w:rPr>
+      </w:pPr>
       <w:r>
         <w:rPr>
           <w:noProof/>
         </w:rPr>
         <w:drawing>
-          <wp:inline distT="0" distB="0" distL="0" distR="0" wp14:anchorId="12648F6B" wp14:editId="36DEC53A">
-            <wp:extent cx="5274310" cy="786130"/>
+          <wp:inline distT="0" distB="0" distL="0" distR="0" wp14:anchorId="646F69A5" wp14:editId="2134DCE6">
+            <wp:extent cx="5274310" cy="1780540"/>
             <wp:effectExtent l="0" t="0" r="2540" b="0"/>
-            <wp:docPr id="42" name="图片 42"/>
+            <wp:docPr id="16" name="图片 16"/>
             <wp:cNvGraphicFramePr>
               <a:graphicFrameLocks xmlns:a="http://schemas.openxmlformats.org/drawingml/2006/main" noChangeAspect="1"/>
             </wp:cNvGraphicFramePr>
@@ -1399,7 +1536,7 @@
                     <pic:cNvPicPr/>
                   </pic:nvPicPr>
                   <pic:blipFill>
-                    <a:blip r:embed="rId16"/>
+                    <a:blip r:embed="rId21"/>
                     <a:stretch>
                       <a:fillRect/>
                     </a:stretch>
@@ -1407,7 +1544,7 @@
                   <pic:spPr>
                     <a:xfrm>
                       <a:off x="0" y="0"/>
-                      <a:ext cx="5274310" cy="786130"/>
+                      <a:ext cx="5274310" cy="1780540"/>
                     </a:xfrm>
                     <a:prstGeom prst="rect">
                       <a:avLst/>
@@ -1422,135 +1559,6 @@
     </w:p>
     <w:p>
       <w:pPr>
-        <w:rPr>
-          <w:rFonts w:ascii="Consolas" w:eastAsiaTheme="minorEastAsia" w:hAnsi="Consolas" w:cs="Consolas"/>
-          <w:color w:val="000000"/>
-          <w:kern w:val="0"/>
-          <w:sz w:val="28"/>
-          <w:szCs w:val="28"/>
-        </w:rPr>
-      </w:pPr>
-      <w:r>
-        <w:rPr>
-          <w:rFonts w:ascii="Consolas" w:eastAsiaTheme="minorEastAsia" w:hAnsi="Consolas" w:cs="Consolas" w:hint="eastAsia"/>
-          <w:color w:val="000000"/>
-          <w:kern w:val="0"/>
-          <w:sz w:val="28"/>
-          <w:szCs w:val="28"/>
-        </w:rPr>
-        <w:t>具体</w:t>
-      </w:r>
-      <w:r>
-        <w:rPr>
-          <w:rFonts w:ascii="Consolas" w:eastAsiaTheme="minorEastAsia" w:hAnsi="Consolas" w:cs="Consolas"/>
-          <w:color w:val="000000"/>
-          <w:kern w:val="0"/>
-          <w:sz w:val="28"/>
-          <w:szCs w:val="28"/>
-        </w:rPr>
-        <w:t>参考</w:t>
-      </w:r>
-      <w:r>
-        <w:rPr>
-          <w:rFonts w:ascii="Consolas" w:eastAsiaTheme="minorEastAsia" w:hAnsi="Consolas" w:cs="Consolas" w:hint="eastAsia"/>
-          <w:color w:val="000000"/>
-          <w:kern w:val="0"/>
-          <w:sz w:val="28"/>
-          <w:szCs w:val="28"/>
-        </w:rPr>
-        <w:t>添加</w:t>
-      </w:r>
-      <w:r>
-        <w:rPr>
-          <w:rFonts w:ascii="Consolas" w:eastAsiaTheme="minorEastAsia" w:hAnsi="Consolas" w:cs="Consolas"/>
-          <w:color w:val="000000"/>
-          <w:kern w:val="0"/>
-          <w:sz w:val="28"/>
-          <w:szCs w:val="28"/>
-        </w:rPr>
-        <w:t>用户和修改密码的</w:t>
-      </w:r>
-      <w:r>
-        <w:rPr>
-          <w:rFonts w:ascii="Consolas" w:eastAsiaTheme="minorEastAsia" w:hAnsi="Consolas" w:cs="Consolas"/>
-          <w:color w:val="000000"/>
-          <w:kern w:val="0"/>
-          <w:sz w:val="28"/>
-          <w:szCs w:val="28"/>
-        </w:rPr>
-        <w:t>UserServiceImp.java</w:t>
-      </w:r>
-    </w:p>
-    <w:p>
-      <w:pPr>
-        <w:rPr>
-          <w:rFonts w:ascii="Consolas" w:eastAsiaTheme="minorEastAsia" w:hAnsi="Consolas" w:cs="Consolas"/>
-          <w:color w:val="000000"/>
-          <w:kern w:val="0"/>
-          <w:sz w:val="28"/>
-          <w:szCs w:val="28"/>
-        </w:rPr>
-      </w:pPr>
-      <w:r>
-        <w:rPr>
-          <w:noProof/>
-        </w:rPr>
-        <w:drawing>
-          <wp:inline distT="0" distB="0" distL="0" distR="0" wp14:anchorId="1B41153E" wp14:editId="2AD8B6D4">
-            <wp:extent cx="5274310" cy="2660015"/>
-            <wp:effectExtent l="0" t="0" r="2540" b="6985"/>
-            <wp:docPr id="43" name="图片 43"/>
-            <wp:cNvGraphicFramePr>
-              <a:graphicFrameLocks xmlns:a="http://schemas.openxmlformats.org/drawingml/2006/main" noChangeAspect="1"/>
-            </wp:cNvGraphicFramePr>
-            <a:graphic xmlns:a="http://schemas.openxmlformats.org/drawingml/2006/main">
-              <a:graphicData uri="http://schemas.openxmlformats.org/drawingml/2006/picture">
-                <pic:pic xmlns:pic="http://schemas.openxmlformats.org/drawingml/2006/picture">
-                  <pic:nvPicPr>
-                    <pic:cNvPr id="1" name=""/>
-                    <pic:cNvPicPr/>
-                  </pic:nvPicPr>
-                  <pic:blipFill>
-                    <a:blip r:embed="rId17"/>
-                    <a:stretch>
-                      <a:fillRect/>
-                    </a:stretch>
-                  </pic:blipFill>
-                  <pic:spPr>
-                    <a:xfrm>
-                      <a:off x="0" y="0"/>
-                      <a:ext cx="5274310" cy="2660015"/>
-                    </a:xfrm>
-                    <a:prstGeom prst="rect">
-                      <a:avLst/>
-                    </a:prstGeom>
-                  </pic:spPr>
-                </pic:pic>
-              </a:graphicData>
-            </a:graphic>
-          </wp:inline>
-        </w:drawing>
-      </w:r>
-    </w:p>
-    <w:p/>
-    <w:p>
-      <w:pPr>
-        <w:pStyle w:val="1"/>
-        <w:numPr>
-          <w:ilvl w:val="0"/>
-          <w:numId w:val="6"/>
-        </w:numPr>
-        <w:spacing w:before="468" w:after="468"/>
-      </w:pPr>
-      <w:r>
-        <w:rPr>
-          <w:rFonts w:hint="eastAsia"/>
-        </w:rPr>
-        <w:t>详细配置</w:t>
-      </w:r>
-    </w:p>
-    <w:p>
-      <w:pPr>
         <w:pStyle w:val="2"/>
         <w:numPr>
           <w:ilvl w:val="0"/>
@@ -1559,54 +1567,13 @@
         <w:spacing w:before="468" w:after="468"/>
       </w:pPr>
       <w:r>
-        <w:rPr>
-          <w:rFonts w:hint="eastAsia"/>
-        </w:rPr>
-        <w:t>数据源配置</w:t>
-      </w:r>
-    </w:p>
-    <w:p>
-      <w:r>
-        <w:rPr>
-          <w:rFonts w:hint="eastAsia"/>
-        </w:rPr>
-        <w:t>在</w:t>
-      </w:r>
-      <w:r>
-        <w:rPr>
-          <w:rFonts w:hint="eastAsia"/>
-        </w:rPr>
-        <w:t>application.yml</w:t>
-      </w:r>
-      <w:r>
-        <w:rPr>
-          <w:rFonts w:hint="eastAsia"/>
-        </w:rPr>
-        <w:t>中</w:t>
-      </w:r>
-      <w:r>
-        <w:rPr>
-          <w:rFonts w:hint="eastAsia"/>
-        </w:rPr>
-        <w:t>用的是阿里巴巴的</w:t>
-      </w:r>
-      <w:r>
-        <w:rPr>
-          <w:rFonts w:hint="eastAsia"/>
-        </w:rPr>
-        <w:t>druid</w:t>
-      </w:r>
-      <w:r>
-        <w:rPr>
-          <w:rFonts w:hint="eastAsia"/>
-        </w:rPr>
-        <w:t>，主要会修改端口号，数据库名，用户名和密码</w:t>
-      </w:r>
-      <w:r>
-        <w:rPr>
-          <w:rFonts w:hint="eastAsia"/>
-        </w:rPr>
-        <w:t>。</w:t>
+        <w:t>数据库</w:t>
+      </w:r>
+      <w:r>
+        <w:rPr>
+          <w:rFonts w:hint="eastAsia"/>
+        </w:rPr>
+        <w:t>实现</w:t>
       </w:r>
     </w:p>
     <w:p>
@@ -1614,144 +1581,11 @@
         <w:rPr>
           <w:noProof/>
         </w:rPr>
-        <w:lastRenderedPageBreak/>
         <w:drawing>
-          <wp:inline distT="0" distB="0" distL="0" distR="0" wp14:anchorId="1F095E22" wp14:editId="61923A8E">
-            <wp:extent cx="5274310" cy="1816100"/>
+          <wp:inline distT="0" distB="0" distL="0" distR="0" wp14:anchorId="6A663C11" wp14:editId="1B26BACE">
+            <wp:extent cx="5274310" cy="1456690"/>
             <wp:effectExtent l="0" t="0" r="2540" b="0"/>
-            <wp:docPr id="32" name="图片 32"/>
-            <wp:cNvGraphicFramePr>
-              <a:graphicFrameLocks xmlns:a="http://schemas.openxmlformats.org/drawingml/2006/main" noChangeAspect="1"/>
-            </wp:cNvGraphicFramePr>
-            <a:graphic xmlns:a="http://schemas.openxmlformats.org/drawingml/2006/main">
-              <a:graphicData uri="http://schemas.openxmlformats.org/drawingml/2006/picture">
-                <pic:pic xmlns:pic="http://schemas.openxmlformats.org/drawingml/2006/picture">
-                  <pic:nvPicPr>
-                    <pic:cNvPr id="1" name=""/>
-                    <pic:cNvPicPr/>
-                  </pic:nvPicPr>
-                  <pic:blipFill>
-                    <a:blip r:embed="rId18"/>
-                    <a:stretch>
-                      <a:fillRect/>
-                    </a:stretch>
-                  </pic:blipFill>
-                  <pic:spPr>
-                    <a:xfrm>
-                      <a:off x="0" y="0"/>
-                      <a:ext cx="5274310" cy="1816100"/>
-                    </a:xfrm>
-                    <a:prstGeom prst="rect">
-                      <a:avLst/>
-                    </a:prstGeom>
-                  </pic:spPr>
-                </pic:pic>
-              </a:graphicData>
-            </a:graphic>
-          </wp:inline>
-        </w:drawing>
-      </w:r>
-    </w:p>
-    <w:p>
-      <w:r>
-        <w:rPr>
-          <w:rFonts w:hint="eastAsia"/>
-        </w:rPr>
-        <w:t>对应</w:t>
-      </w:r>
-      <w:r>
-        <w:rPr>
-          <w:rFonts w:hint="eastAsia"/>
-        </w:rPr>
-        <w:t>java</w:t>
-      </w:r>
-      <w:r>
-        <w:rPr>
-          <w:rFonts w:hint="eastAsia"/>
-        </w:rPr>
-        <w:t>类</w:t>
-      </w:r>
-    </w:p>
-    <w:p>
-      <w:hyperlink r:id="rId19" w:history="1">
-        <w:r>
-          <w:rPr>
-            <w:rStyle w:val="a8"/>
-            <w:rFonts w:ascii="Microsoft YaHei UI" w:eastAsia="Microsoft YaHei UI" w:hAnsi="Microsoft YaHei UI" w:hint="eastAsia"/>
-            <w:color w:val="000000"/>
-            <w:sz w:val="18"/>
-            <w:szCs w:val="18"/>
-          </w:rPr>
-          <w:t>com</w:t>
-        </w:r>
-      </w:hyperlink>
-      <w:r>
-        <w:rPr>
-          <w:rFonts w:ascii="Microsoft YaHei UI" w:eastAsia="Microsoft YaHei UI" w:hAnsi="Microsoft YaHei UI" w:hint="eastAsia"/>
-          <w:sz w:val="18"/>
-          <w:szCs w:val="18"/>
-        </w:rPr>
-        <w:t>.</w:t>
-      </w:r>
-      <w:hyperlink r:id="rId20" w:history="1">
-        <w:r>
-          <w:rPr>
-            <w:rStyle w:val="a8"/>
-            <w:rFonts w:ascii="Microsoft YaHei UI" w:eastAsia="Microsoft YaHei UI" w:hAnsi="Microsoft YaHei UI"/>
-            <w:color w:val="000000"/>
-            <w:sz w:val="18"/>
-            <w:szCs w:val="18"/>
-          </w:rPr>
-          <w:t>boot</w:t>
-        </w:r>
-      </w:hyperlink>
-      <w:r>
-        <w:rPr>
-          <w:rFonts w:ascii="Microsoft YaHei UI" w:eastAsia="Microsoft YaHei UI" w:hAnsi="Microsoft YaHei UI" w:hint="eastAsia"/>
-          <w:sz w:val="18"/>
-          <w:szCs w:val="18"/>
-        </w:rPr>
-        <w:t>.</w:t>
-      </w:r>
-      <w:r>
-        <w:rPr>
-          <w:rFonts w:ascii="Microsoft YaHei UI" w:eastAsia="Microsoft YaHei UI" w:hAnsi="Microsoft YaHei UI"/>
-          <w:sz w:val="18"/>
-          <w:szCs w:val="18"/>
-        </w:rPr>
-        <w:t>security.boot.</w:t>
-      </w:r>
-      <w:hyperlink r:id="rId21" w:history="1">
-        <w:r>
-          <w:rPr>
-            <w:rStyle w:val="a8"/>
-            <w:rFonts w:ascii="Microsoft YaHei UI" w:eastAsia="Microsoft YaHei UI" w:hAnsi="Microsoft YaHei UI" w:hint="eastAsia"/>
-            <w:color w:val="000000"/>
-            <w:sz w:val="18"/>
-            <w:szCs w:val="18"/>
-          </w:rPr>
-          <w:t>config</w:t>
-        </w:r>
-      </w:hyperlink>
-      <w:r>
-        <w:rPr>
-          <w:rFonts w:ascii="Microsoft YaHei UI" w:eastAsia="Microsoft YaHei UI" w:hAnsi="Microsoft YaHei UI" w:hint="eastAsia"/>
-          <w:sz w:val="18"/>
-          <w:szCs w:val="18"/>
-        </w:rPr>
-        <w:t>.DruidConfig</w:t>
-      </w:r>
-    </w:p>
-    <w:p>
-      <w:r>
-        <w:rPr>
-          <w:noProof/>
-        </w:rPr>
-        <w:drawing>
-          <wp:inline distT="0" distB="0" distL="0" distR="0" wp14:anchorId="233E55B5" wp14:editId="1CE01AA9">
-            <wp:extent cx="3038095" cy="1790476"/>
-            <wp:effectExtent l="0" t="0" r="0" b="635"/>
-            <wp:docPr id="6" name="图片 6"/>
+            <wp:docPr id="19" name="图片 19"/>
             <wp:cNvGraphicFramePr>
               <a:graphicFrameLocks xmlns:a="http://schemas.openxmlformats.org/drawingml/2006/main" noChangeAspect="1"/>
             </wp:cNvGraphicFramePr>
@@ -1771,7 +1605,7 @@
                   <pic:spPr>
                     <a:xfrm>
                       <a:off x="0" y="0"/>
-                      <a:ext cx="3038095" cy="1790476"/>
+                      <a:ext cx="5274310" cy="1456690"/>
                     </a:xfrm>
                     <a:prstGeom prst="rect">
                       <a:avLst/>
@@ -1794,33 +1628,245 @@
         <w:spacing w:before="468" w:after="468"/>
       </w:pPr>
       <w:r>
-        <w:t>M</w:t>
-      </w:r>
-      <w:r>
-        <w:rPr>
-          <w:rFonts w:hint="eastAsia"/>
-        </w:rPr>
-        <w:t>ybatis配置</w:t>
-      </w:r>
-    </w:p>
-    <w:p>
-      <w:r>
-        <w:rPr>
-          <w:rFonts w:hint="eastAsia"/>
-        </w:rPr>
-        <w:t>在</w:t>
-      </w:r>
-      <w:r>
-        <w:rPr>
-          <w:rFonts w:hint="eastAsia"/>
-        </w:rPr>
-        <w:t>application.yml</w:t>
-      </w:r>
-      <w:r>
-        <w:rPr>
-          <w:rFonts w:hint="eastAsia"/>
-        </w:rPr>
-        <w:t>中</w:t>
+        <w:rPr>
+          <w:rFonts w:hint="eastAsia"/>
+        </w:rPr>
+        <w:t>切换到</w:t>
+      </w:r>
+      <w:r>
+        <w:t>数据库存储</w:t>
+      </w:r>
+    </w:p>
+    <w:p>
+      <w:pPr>
+        <w:jc w:val="left"/>
+      </w:pPr>
+      <w:r>
+        <w:rPr>
+          <w:rFonts w:hint="eastAsia"/>
+        </w:rPr>
+        <w:t>根据</w:t>
+      </w:r>
+      <w:r>
+        <w:t>上图发现，</w:t>
+      </w:r>
+      <w:r>
+        <w:t>redis</w:t>
+      </w:r>
+      <w:r>
+        <w:t>实现比数据库实现的</w:t>
+      </w:r>
+      <w:r>
+        <w:t>service</w:t>
+      </w:r>
+      <w:r>
+        <w:t>多了一个注解</w:t>
+      </w:r>
+      <w:r>
+        <w:t>@Primary</w:t>
+      </w:r>
+      <w:r>
+        <w:rPr>
+          <w:rFonts w:hint="eastAsia"/>
+        </w:rPr>
+        <w:t>，那么只要</w:t>
+      </w:r>
+      <w:r>
+        <w:t>将</w:t>
+      </w:r>
+      <w:r>
+        <w:t>com.boot.security.server.service.impl.TokenServiceImpl</w:t>
+      </w:r>
+      <w:r>
+        <w:t>类上的注解</w:t>
+      </w:r>
+      <w:r>
+        <w:t>@Primary</w:t>
+      </w:r>
+      <w:r>
+        <w:t>挪到</w:t>
+      </w:r>
+      <w:r>
+        <w:t>com.boot.security.server.service.impl.TokenServiceDbImpl</w:t>
+      </w:r>
+      <w:r>
+        <w:rPr>
+          <w:rFonts w:hint="eastAsia"/>
+        </w:rPr>
+        <w:t>诺</w:t>
+      </w:r>
+      <w:r>
+        <w:t>过去即可</w:t>
+      </w:r>
+      <w:r>
+        <w:rPr>
+          <w:rFonts w:hint="eastAsia"/>
+        </w:rPr>
+        <w:t>。</w:t>
+      </w:r>
+      <w:bookmarkStart w:id="0" w:name="_GoBack"/>
+      <w:bookmarkEnd w:id="0"/>
+    </w:p>
+    <w:p>
+      <w:pPr>
+        <w:autoSpaceDE w:val="0"/>
+        <w:autoSpaceDN w:val="0"/>
+        <w:adjustRightInd w:val="0"/>
+        <w:jc w:val="left"/>
+        <w:rPr>
+          <w:rFonts w:ascii="Consolas" w:eastAsiaTheme="minorEastAsia" w:hAnsi="Consolas" w:cs="Consolas"/>
+          <w:kern w:val="0"/>
+          <w:sz w:val="28"/>
+          <w:szCs w:val="28"/>
+        </w:rPr>
+      </w:pPr>
+      <w:r>
+        <w:rPr>
+          <w:rFonts w:ascii="Consolas" w:eastAsiaTheme="minorEastAsia" w:hAnsi="Consolas" w:cs="Consolas"/>
+          <w:color w:val="646464"/>
+          <w:kern w:val="0"/>
+          <w:sz w:val="28"/>
+          <w:szCs w:val="28"/>
+        </w:rPr>
+        <w:t>@Autowired</w:t>
+      </w:r>
+    </w:p>
+    <w:p>
+      <w:pPr>
+        <w:jc w:val="left"/>
+        <w:rPr>
+          <w:rFonts w:hint="eastAsia"/>
+        </w:rPr>
+      </w:pPr>
+      <w:r>
+        <w:rPr>
+          <w:rFonts w:ascii="Consolas" w:eastAsiaTheme="minorEastAsia" w:hAnsi="Consolas" w:cs="Consolas"/>
+          <w:b/>
+          <w:bCs/>
+          <w:color w:val="7F0055"/>
+          <w:kern w:val="0"/>
+          <w:sz w:val="28"/>
+          <w:szCs w:val="28"/>
+        </w:rPr>
+        <w:t>private</w:t>
+      </w:r>
+      <w:r>
+        <w:rPr>
+          <w:rFonts w:ascii="Consolas" w:eastAsiaTheme="minorEastAsia" w:hAnsi="Consolas" w:cs="Consolas"/>
+          <w:color w:val="000000"/>
+          <w:kern w:val="0"/>
+          <w:sz w:val="28"/>
+          <w:szCs w:val="28"/>
+        </w:rPr>
+        <w:t xml:space="preserve"> TokenService </w:t>
+      </w:r>
+      <w:r>
+        <w:rPr>
+          <w:rFonts w:ascii="Consolas" w:eastAsiaTheme="minorEastAsia" w:hAnsi="Consolas" w:cs="Consolas"/>
+          <w:color w:val="0000C0"/>
+          <w:kern w:val="0"/>
+          <w:sz w:val="28"/>
+          <w:szCs w:val="28"/>
+        </w:rPr>
+        <w:t>tokenService</w:t>
+      </w:r>
+      <w:r>
+        <w:rPr>
+          <w:rFonts w:ascii="Consolas" w:eastAsiaTheme="minorEastAsia" w:hAnsi="Consolas" w:cs="Consolas"/>
+          <w:color w:val="000000"/>
+          <w:kern w:val="0"/>
+          <w:sz w:val="28"/>
+          <w:szCs w:val="28"/>
+        </w:rPr>
+        <w:t>;</w:t>
+      </w:r>
+    </w:p>
+    <w:p>
+      <w:pPr>
+        <w:jc w:val="left"/>
+        <w:rPr>
+          <w:rFonts w:hint="eastAsia"/>
+          <w:b/>
+          <w:color w:val="FF0000"/>
+        </w:rPr>
+      </w:pPr>
+      <w:r>
+        <w:rPr>
+          <w:rFonts w:hint="eastAsia"/>
+          <w:b/>
+          <w:color w:val="FF0000"/>
+        </w:rPr>
+        <w:t>自动</w:t>
+      </w:r>
+      <w:r>
+        <w:rPr>
+          <w:b/>
+          <w:color w:val="FF0000"/>
+        </w:rPr>
+        <w:t>注入</w:t>
+      </w:r>
+      <w:r>
+        <w:rPr>
+          <w:rFonts w:hint="eastAsia"/>
+          <w:b/>
+          <w:color w:val="FF0000"/>
+        </w:rPr>
+        <w:t>起作用</w:t>
+      </w:r>
+      <w:r>
+        <w:rPr>
+          <w:b/>
+          <w:color w:val="FF0000"/>
+        </w:rPr>
+        <w:t>的就是带</w:t>
+      </w:r>
+      <w:r>
+        <w:rPr>
+          <w:b/>
+          <w:color w:val="FF0000"/>
+        </w:rPr>
+        <w:t>@Primary</w:t>
+      </w:r>
+      <w:r>
+        <w:rPr>
+          <w:rFonts w:hint="eastAsia"/>
+          <w:b/>
+          <w:color w:val="FF0000"/>
+        </w:rPr>
+        <w:t>的</w:t>
+      </w:r>
+      <w:r>
+        <w:rPr>
+          <w:b/>
+          <w:color w:val="FF0000"/>
+        </w:rPr>
+        <w:t>实现类。</w:t>
+      </w:r>
+    </w:p>
+    <w:p>
+      <w:pPr>
+        <w:rPr>
+          <w:rFonts w:hint="eastAsia"/>
+        </w:rPr>
+      </w:pPr>
+    </w:p>
+    <w:p>
+      <w:pPr>
+        <w:pStyle w:val="1"/>
+        <w:numPr>
+          <w:ilvl w:val="0"/>
+          <w:numId w:val="6"/>
+        </w:numPr>
+        <w:spacing w:before="468" w:after="468"/>
+      </w:pPr>
+      <w:r>
+        <w:rPr>
+          <w:rFonts w:hint="eastAsia"/>
+        </w:rPr>
+        <w:t>密码</w:t>
+      </w:r>
+      <w:r>
+        <w:t>加密</w:t>
       </w:r>
     </w:p>
     <w:p>
@@ -1829,10 +1875,10 @@
           <w:noProof/>
         </w:rPr>
         <w:drawing>
-          <wp:inline distT="0" distB="0" distL="0" distR="0" wp14:anchorId="6B64FDFC" wp14:editId="1B08B129">
-            <wp:extent cx="5274310" cy="1010285"/>
+          <wp:inline distT="0" distB="0" distL="0" distR="0" wp14:anchorId="12648F6B" wp14:editId="36DEC53A">
+            <wp:extent cx="5274310" cy="786130"/>
             <wp:effectExtent l="0" t="0" r="2540" b="0"/>
-            <wp:docPr id="33" name="图片 33"/>
+            <wp:docPr id="42" name="图片 42"/>
             <wp:cNvGraphicFramePr>
               <a:graphicFrameLocks xmlns:a="http://schemas.openxmlformats.org/drawingml/2006/main" noChangeAspect="1"/>
             </wp:cNvGraphicFramePr>
@@ -1852,7 +1898,7 @@
                   <pic:spPr>
                     <a:xfrm>
                       <a:off x="0" y="0"/>
-                      <a:ext cx="5274310" cy="1010285"/>
+                      <a:ext cx="5274310" cy="786130"/>
                     </a:xfrm>
                     <a:prstGeom prst="rect">
                       <a:avLst/>
@@ -1866,135 +1912,85 @@
       </w:r>
     </w:p>
     <w:p>
-      <w:r>
-        <w:t>type-aliases-package</w:t>
-      </w:r>
-      <w:r>
-        <w:rPr>
-          <w:rFonts w:hint="eastAsia"/>
-        </w:rPr>
-        <w:t>，配置类别名的包，如有多个包，用逗号分开继续写，如</w:t>
-      </w:r>
-      <w:r>
-        <w:rPr>
-          <w:rFonts w:hint="eastAsia"/>
-        </w:rPr>
-        <w:t>com</w:t>
-      </w:r>
-      <w:r>
-        <w:t>.</w:t>
-      </w:r>
-      <w:r>
-        <w:t>boot.security</w:t>
-      </w:r>
-      <w:r>
-        <w:t>.service.model,</w:t>
-      </w:r>
-      <w:r>
-        <w:rPr>
-          <w:rFonts w:hint="eastAsia"/>
-        </w:rPr>
-        <w:t xml:space="preserve"> </w:t>
-      </w:r>
-      <w:r>
-        <w:rPr>
-          <w:rFonts w:hint="eastAsia"/>
-        </w:rPr>
-        <w:t>com</w:t>
-      </w:r>
-      <w:r>
-        <w:t>.boot.security.service.test.model</w:t>
-      </w:r>
-    </w:p>
-    <w:p>
-      <w:r>
-        <w:rPr>
-          <w:rFonts w:hint="eastAsia"/>
-        </w:rPr>
-        <w:t>mapper-locations</w:t>
-      </w:r>
-      <w:r>
-        <w:rPr>
-          <w:rFonts w:hint="eastAsia"/>
-        </w:rPr>
-        <w:t>，配置复杂</w:t>
-      </w:r>
-      <w:r>
-        <w:rPr>
-          <w:rFonts w:hint="eastAsia"/>
-        </w:rPr>
-        <w:t>sql</w:t>
-      </w:r>
-      <w:r>
-        <w:rPr>
-          <w:rFonts w:hint="eastAsia"/>
-        </w:rPr>
-        <w:t>的</w:t>
-      </w:r>
-      <w:r>
-        <w:rPr>
-          <w:rFonts w:hint="eastAsia"/>
-        </w:rPr>
-        <w:t>Mapper</w:t>
-      </w:r>
-      <w:r>
-        <w:rPr>
-          <w:rFonts w:hint="eastAsia"/>
-        </w:rPr>
-        <w:t>文件，简单</w:t>
-      </w:r>
-      <w:r>
-        <w:rPr>
-          <w:rFonts w:hint="eastAsia"/>
-        </w:rPr>
-        <w:t>sql</w:t>
-      </w:r>
-      <w:r>
-        <w:rPr>
-          <w:rFonts w:hint="eastAsia"/>
-        </w:rPr>
-        <w:t>直接用注解写在</w:t>
-      </w:r>
-      <w:r>
-        <w:rPr>
-          <w:rFonts w:hint="eastAsia"/>
-        </w:rPr>
-        <w:t>dao</w:t>
-      </w:r>
-      <w:r>
-        <w:rPr>
-          <w:rFonts w:hint="eastAsia"/>
-        </w:rPr>
-        <w:t>文件里面了。</w:t>
-      </w:r>
-    </w:p>
-    <w:p>
-      <w:pPr>
-        <w:pStyle w:val="2"/>
-        <w:numPr>
-          <w:ilvl w:val="0"/>
-          <w:numId w:val="9"/>
-        </w:numPr>
-        <w:spacing w:before="468" w:after="468"/>
-      </w:pPr>
-      <w:r>
-        <w:rPr>
-          <w:rFonts w:hint="eastAsia"/>
-        </w:rPr>
-        <w:lastRenderedPageBreak/>
-        <w:t>上传文件</w:t>
-      </w:r>
-    </w:p>
-    <w:p>
+      <w:pPr>
+        <w:rPr>
+          <w:rFonts w:ascii="Consolas" w:eastAsiaTheme="minorEastAsia" w:hAnsi="Consolas" w:cs="Consolas"/>
+          <w:color w:val="000000"/>
+          <w:kern w:val="0"/>
+          <w:sz w:val="28"/>
+          <w:szCs w:val="28"/>
+        </w:rPr>
+      </w:pPr>
+      <w:r>
+        <w:rPr>
+          <w:rFonts w:ascii="Consolas" w:eastAsiaTheme="minorEastAsia" w:hAnsi="Consolas" w:cs="Consolas" w:hint="eastAsia"/>
+          <w:color w:val="000000"/>
+          <w:kern w:val="0"/>
+          <w:sz w:val="28"/>
+          <w:szCs w:val="28"/>
+        </w:rPr>
+        <w:t>具体</w:t>
+      </w:r>
+      <w:r>
+        <w:rPr>
+          <w:rFonts w:ascii="Consolas" w:eastAsiaTheme="minorEastAsia" w:hAnsi="Consolas" w:cs="Consolas"/>
+          <w:color w:val="000000"/>
+          <w:kern w:val="0"/>
+          <w:sz w:val="28"/>
+          <w:szCs w:val="28"/>
+        </w:rPr>
+        <w:t>参考</w:t>
+      </w:r>
+      <w:r>
+        <w:rPr>
+          <w:rFonts w:ascii="Consolas" w:eastAsiaTheme="minorEastAsia" w:hAnsi="Consolas" w:cs="Consolas" w:hint="eastAsia"/>
+          <w:color w:val="000000"/>
+          <w:kern w:val="0"/>
+          <w:sz w:val="28"/>
+          <w:szCs w:val="28"/>
+        </w:rPr>
+        <w:t>添加</w:t>
+      </w:r>
+      <w:r>
+        <w:rPr>
+          <w:rFonts w:ascii="Consolas" w:eastAsiaTheme="minorEastAsia" w:hAnsi="Consolas" w:cs="Consolas"/>
+          <w:color w:val="000000"/>
+          <w:kern w:val="0"/>
+          <w:sz w:val="28"/>
+          <w:szCs w:val="28"/>
+        </w:rPr>
+        <w:t>用户和修改密码的</w:t>
+      </w:r>
+      <w:r>
+        <w:rPr>
+          <w:rFonts w:ascii="Consolas" w:eastAsiaTheme="minorEastAsia" w:hAnsi="Consolas" w:cs="Consolas"/>
+          <w:color w:val="000000"/>
+          <w:kern w:val="0"/>
+          <w:sz w:val="28"/>
+          <w:szCs w:val="28"/>
+        </w:rPr>
+        <w:t>UserServiceImp.java</w:t>
+      </w:r>
+    </w:p>
+    <w:p>
+      <w:pPr>
+        <w:rPr>
+          <w:rFonts w:ascii="Consolas" w:eastAsiaTheme="minorEastAsia" w:hAnsi="Consolas" w:cs="Consolas"/>
+          <w:color w:val="000000"/>
+          <w:kern w:val="0"/>
+          <w:sz w:val="28"/>
+          <w:szCs w:val="28"/>
+        </w:rPr>
+      </w:pPr>
       <w:r>
         <w:rPr>
           <w:noProof/>
         </w:rPr>
         <w:drawing>
-          <wp:inline distT="0" distB="0" distL="0" distR="0" wp14:anchorId="3DD8B1B8" wp14:editId="4357421F">
-            <wp:extent cx="2895238" cy="438095"/>
-            <wp:effectExtent l="0" t="0" r="635" b="635"/>
-            <wp:docPr id="8" name="图片 8"/>
+          <wp:inline distT="0" distB="0" distL="0" distR="0" wp14:anchorId="1B41153E" wp14:editId="2AD8B6D4">
+            <wp:extent cx="5274310" cy="2660015"/>
+            <wp:effectExtent l="0" t="0" r="2540" b="6985"/>
+            <wp:docPr id="43" name="图片 43"/>
             <wp:cNvGraphicFramePr>
               <a:graphicFrameLocks xmlns:a="http://schemas.openxmlformats.org/drawingml/2006/main" noChangeAspect="1"/>
             </wp:cNvGraphicFramePr>
@@ -2014,7 +2010,7 @@
                   <pic:spPr>
                     <a:xfrm>
                       <a:off x="0" y="0"/>
-                      <a:ext cx="2895238" cy="438095"/>
+                      <a:ext cx="5274310" cy="2660015"/>
                     </a:xfrm>
                     <a:prstGeom prst="rect">
                       <a:avLst/>
@@ -2027,21 +2023,81 @@
         </w:drawing>
       </w:r>
     </w:p>
-    <w:p>
-      <w:r>
-        <w:rPr>
-          <w:rFonts w:hint="eastAsia"/>
-        </w:rPr>
-        <w:t>上传文件</w:t>
-      </w:r>
-      <w:r>
-        <w:t>会存储在该路径下，</w:t>
-      </w:r>
-      <w:r>
-        <w:rPr>
-          <w:rFonts w:hint="eastAsia"/>
-        </w:rPr>
-        <w:t>对应</w:t>
+    <w:p/>
+    <w:p>
+      <w:pPr>
+        <w:pStyle w:val="1"/>
+        <w:numPr>
+          <w:ilvl w:val="0"/>
+          <w:numId w:val="6"/>
+        </w:numPr>
+        <w:spacing w:before="468" w:after="468"/>
+      </w:pPr>
+      <w:r>
+        <w:rPr>
+          <w:rFonts w:hint="eastAsia"/>
+        </w:rPr>
+        <w:t>详细配置</w:t>
+      </w:r>
+    </w:p>
+    <w:p>
+      <w:pPr>
+        <w:pStyle w:val="2"/>
+        <w:numPr>
+          <w:ilvl w:val="0"/>
+          <w:numId w:val="9"/>
+        </w:numPr>
+        <w:spacing w:before="468" w:after="468"/>
+      </w:pPr>
+      <w:r>
+        <w:rPr>
+          <w:rFonts w:hint="eastAsia"/>
+        </w:rPr>
+        <w:t>数据源配置</w:t>
+      </w:r>
+    </w:p>
+    <w:p>
+      <w:r>
+        <w:rPr>
+          <w:rFonts w:hint="eastAsia"/>
+        </w:rPr>
+        <w:t>在</w:t>
+      </w:r>
+      <w:r>
+        <w:rPr>
+          <w:rFonts w:hint="eastAsia"/>
+        </w:rPr>
+        <w:t>application.yml</w:t>
+      </w:r>
+      <w:r>
+        <w:rPr>
+          <w:rFonts w:hint="eastAsia"/>
+        </w:rPr>
+        <w:t>中</w:t>
+      </w:r>
+      <w:r>
+        <w:rPr>
+          <w:rFonts w:hint="eastAsia"/>
+        </w:rPr>
+        <w:t>用的是阿里巴巴的</w:t>
+      </w:r>
+      <w:r>
+        <w:rPr>
+          <w:rFonts w:hint="eastAsia"/>
+        </w:rPr>
+        <w:t>druid</w:t>
+      </w:r>
+      <w:r>
+        <w:rPr>
+          <w:rFonts w:hint="eastAsia"/>
+        </w:rPr>
+        <w:t>，主要会修改端口号，数据库名，用户名和密码</w:t>
+      </w:r>
+      <w:r>
+        <w:rPr>
+          <w:rFonts w:hint="eastAsia"/>
+        </w:rPr>
+        <w:t>。</w:t>
       </w:r>
     </w:p>
     <w:p>
@@ -2049,11 +2105,12 @@
         <w:rPr>
           <w:noProof/>
         </w:rPr>
+        <w:lastRenderedPageBreak/>
         <w:drawing>
-          <wp:inline distT="0" distB="0" distL="0" distR="0" wp14:anchorId="1C9CEF0E" wp14:editId="29F5487A">
-            <wp:extent cx="5274310" cy="1797685"/>
+          <wp:inline distT="0" distB="0" distL="0" distR="0" wp14:anchorId="1F095E22" wp14:editId="61923A8E">
+            <wp:extent cx="5274310" cy="1816100"/>
             <wp:effectExtent l="0" t="0" r="2540" b="0"/>
-            <wp:docPr id="34" name="图片 34"/>
+            <wp:docPr id="32" name="图片 32"/>
             <wp:cNvGraphicFramePr>
               <a:graphicFrameLocks xmlns:a="http://schemas.openxmlformats.org/drawingml/2006/main" noChangeAspect="1"/>
             </wp:cNvGraphicFramePr>
@@ -2073,7 +2130,7 @@
                   <pic:spPr>
                     <a:xfrm>
                       <a:off x="0" y="0"/>
-                      <a:ext cx="5274310" cy="1797685"/>
+                      <a:ext cx="5274310" cy="1816100"/>
                     </a:xfrm>
                     <a:prstGeom prst="rect">
                       <a:avLst/>
@@ -2091,219 +2148,101 @@
         <w:rPr>
           <w:rFonts w:hint="eastAsia"/>
         </w:rPr>
-        <w:t>如</w:t>
-      </w:r>
-      <w:r>
-        <w:t>d:/files/a.png,</w:t>
-      </w:r>
-      <w:r>
-        <w:rPr>
-          <w:rFonts w:hint="eastAsia"/>
-        </w:rPr>
-        <w:t>访问</w:t>
-      </w:r>
-      <w:r>
-        <w:t>路径就是</w:t>
-      </w:r>
+        <w:t>对应</w:t>
+      </w:r>
+      <w:r>
+        <w:rPr>
+          <w:rFonts w:hint="eastAsia"/>
+        </w:rPr>
+        <w:t>java</w:t>
+      </w:r>
+      <w:r>
+        <w:rPr>
+          <w:rFonts w:hint="eastAsia"/>
+        </w:rPr>
+        <w:t>类</w:t>
+      </w:r>
+    </w:p>
+    <w:p>
       <w:hyperlink r:id="rId26" w:history="1">
         <w:r>
           <w:rPr>
             <w:rStyle w:val="a8"/>
+            <w:rFonts w:ascii="Microsoft YaHei UI" w:eastAsia="Microsoft YaHei UI" w:hAnsi="Microsoft YaHei UI" w:hint="eastAsia"/>
+            <w:color w:val="000000"/>
+            <w:sz w:val="18"/>
+            <w:szCs w:val="18"/>
           </w:rPr>
-          <w:t>http://localhost:8080/statics/a.png</w:t>
+          <w:t>com</w:t>
         </w:r>
       </w:hyperlink>
-    </w:p>
-    <w:p/>
+      <w:r>
+        <w:rPr>
+          <w:rFonts w:ascii="Microsoft YaHei UI" w:eastAsia="Microsoft YaHei UI" w:hAnsi="Microsoft YaHei UI" w:hint="eastAsia"/>
+          <w:sz w:val="18"/>
+          <w:szCs w:val="18"/>
+        </w:rPr>
+        <w:t>.</w:t>
+      </w:r>
+      <w:hyperlink r:id="rId27" w:history="1">
+        <w:r>
+          <w:rPr>
+            <w:rStyle w:val="a8"/>
+            <w:rFonts w:ascii="Microsoft YaHei UI" w:eastAsia="Microsoft YaHei UI" w:hAnsi="Microsoft YaHei UI"/>
+            <w:color w:val="000000"/>
+            <w:sz w:val="18"/>
+            <w:szCs w:val="18"/>
+          </w:rPr>
+          <w:t>boot</w:t>
+        </w:r>
+      </w:hyperlink>
+      <w:r>
+        <w:rPr>
+          <w:rFonts w:ascii="Microsoft YaHei UI" w:eastAsia="Microsoft YaHei UI" w:hAnsi="Microsoft YaHei UI" w:hint="eastAsia"/>
+          <w:sz w:val="18"/>
+          <w:szCs w:val="18"/>
+        </w:rPr>
+        <w:t>.</w:t>
+      </w:r>
+      <w:r>
+        <w:rPr>
+          <w:rFonts w:ascii="Microsoft YaHei UI" w:eastAsia="Microsoft YaHei UI" w:hAnsi="Microsoft YaHei UI"/>
+          <w:sz w:val="18"/>
+          <w:szCs w:val="18"/>
+        </w:rPr>
+        <w:t>security.boot.</w:t>
+      </w:r>
+      <w:hyperlink r:id="rId28" w:history="1">
+        <w:r>
+          <w:rPr>
+            <w:rStyle w:val="a8"/>
+            <w:rFonts w:ascii="Microsoft YaHei UI" w:eastAsia="Microsoft YaHei UI" w:hAnsi="Microsoft YaHei UI" w:hint="eastAsia"/>
+            <w:color w:val="000000"/>
+            <w:sz w:val="18"/>
+            <w:szCs w:val="18"/>
+          </w:rPr>
+          <w:t>config</w:t>
+        </w:r>
+      </w:hyperlink>
+      <w:r>
+        <w:rPr>
+          <w:rFonts w:ascii="Microsoft YaHei UI" w:eastAsia="Microsoft YaHei UI" w:hAnsi="Microsoft YaHei UI" w:hint="eastAsia"/>
+          <w:sz w:val="18"/>
+          <w:szCs w:val="18"/>
+        </w:rPr>
+        <w:t>.DruidConfig</w:t>
+      </w:r>
+    </w:p>
     <w:p>
       <w:r>
         <w:rPr>
           <w:noProof/>
         </w:rPr>
         <w:drawing>
-          <wp:inline distT="0" distB="0" distL="0" distR="0" wp14:anchorId="24176633" wp14:editId="309D9E76">
-            <wp:extent cx="2923809" cy="790476"/>
-            <wp:effectExtent l="0" t="0" r="0" b="0"/>
-            <wp:docPr id="9" name="图片 9"/>
-            <wp:cNvGraphicFramePr>
-              <a:graphicFrameLocks xmlns:a="http://schemas.openxmlformats.org/drawingml/2006/main" noChangeAspect="1"/>
-            </wp:cNvGraphicFramePr>
-            <a:graphic xmlns:a="http://schemas.openxmlformats.org/drawingml/2006/main">
-              <a:graphicData uri="http://schemas.openxmlformats.org/drawingml/2006/picture">
-                <pic:pic xmlns:pic="http://schemas.openxmlformats.org/drawingml/2006/picture">
-                  <pic:nvPicPr>
-                    <pic:cNvPr id="1" name=""/>
-                    <pic:cNvPicPr/>
-                  </pic:nvPicPr>
-                  <pic:blipFill>
-                    <a:blip r:embed="rId27"/>
-                    <a:stretch>
-                      <a:fillRect/>
-                    </a:stretch>
-                  </pic:blipFill>
-                  <pic:spPr>
-                    <a:xfrm>
-                      <a:off x="0" y="0"/>
-                      <a:ext cx="2923809" cy="790476"/>
-                    </a:xfrm>
-                    <a:prstGeom prst="rect">
-                      <a:avLst/>
-                    </a:prstGeom>
-                  </pic:spPr>
-                </pic:pic>
-              </a:graphicData>
-            </a:graphic>
-          </wp:inline>
-        </w:drawing>
-      </w:r>
-    </w:p>
-    <w:p>
-      <w:r>
-        <w:rPr>
-          <w:rFonts w:hint="eastAsia"/>
-        </w:rPr>
-        <w:t>此处配置</w:t>
-      </w:r>
-      <w:r>
-        <w:rPr>
-          <w:rFonts w:hint="eastAsia"/>
-        </w:rPr>
-        <w:t>springmvc</w:t>
-      </w:r>
-      <w:r>
-        <w:rPr>
-          <w:rFonts w:hint="eastAsia"/>
-        </w:rPr>
-        <w:t>上传文件大小限制</w:t>
-      </w:r>
-    </w:p>
-    <w:p>
-      <w:pPr>
-        <w:pStyle w:val="2"/>
-        <w:numPr>
-          <w:ilvl w:val="0"/>
-          <w:numId w:val="9"/>
-        </w:numPr>
-        <w:spacing w:before="468" w:after="468"/>
-      </w:pPr>
-      <w:r>
-        <w:rPr>
-          <w:rFonts w:hint="eastAsia"/>
-        </w:rPr>
-        <w:t>日志配置</w:t>
-      </w:r>
-    </w:p>
-    <w:p>
-      <w:r>
-        <w:rPr>
-          <w:noProof/>
-        </w:rPr>
-        <w:drawing>
-          <wp:inline distT="0" distB="0" distL="0" distR="0" wp14:anchorId="70B09CEF" wp14:editId="64F7E477">
-            <wp:extent cx="3466667" cy="1514286"/>
-            <wp:effectExtent l="0" t="0" r="635" b="0"/>
-            <wp:docPr id="10" name="图片 10"/>
-            <wp:cNvGraphicFramePr>
-              <a:graphicFrameLocks xmlns:a="http://schemas.openxmlformats.org/drawingml/2006/main" noChangeAspect="1"/>
-            </wp:cNvGraphicFramePr>
-            <a:graphic xmlns:a="http://schemas.openxmlformats.org/drawingml/2006/main">
-              <a:graphicData uri="http://schemas.openxmlformats.org/drawingml/2006/picture">
-                <pic:pic xmlns:pic="http://schemas.openxmlformats.org/drawingml/2006/picture">
-                  <pic:nvPicPr>
-                    <pic:cNvPr id="1" name=""/>
-                    <pic:cNvPicPr/>
-                  </pic:nvPicPr>
-                  <pic:blipFill>
-                    <a:blip r:embed="rId28"/>
-                    <a:stretch>
-                      <a:fillRect/>
-                    </a:stretch>
-                  </pic:blipFill>
-                  <pic:spPr>
-                    <a:xfrm>
-                      <a:off x="0" y="0"/>
-                      <a:ext cx="3466667" cy="1514286"/>
-                    </a:xfrm>
-                    <a:prstGeom prst="rect">
-                      <a:avLst/>
-                    </a:prstGeom>
-                  </pic:spPr>
-                </pic:pic>
-              </a:graphicData>
-            </a:graphic>
-          </wp:inline>
-        </w:drawing>
-      </w:r>
-    </w:p>
-    <w:p>
-      <w:r>
-        <w:rPr>
-          <w:rFonts w:hint="eastAsia"/>
-        </w:rPr>
-        <w:t>日志文件配置位置、</w:t>
-      </w:r>
-      <w:r>
-        <w:rPr>
-          <w:rFonts w:hint="eastAsia"/>
-        </w:rPr>
-        <w:t>root</w:t>
-      </w:r>
-      <w:r>
-        <w:rPr>
-          <w:rFonts w:hint="eastAsia"/>
-        </w:rPr>
-        <w:t>日志级别，自定义业务日志级别，生成日志文件位置，</w:t>
-      </w:r>
-      <w:r>
-        <w:rPr>
-          <w:rFonts w:hint="eastAsia"/>
-        </w:rPr>
-        <w:lastRenderedPageBreak/>
-        <w:t>日志文件分包大小</w:t>
-      </w:r>
-    </w:p>
-    <w:p>
-      <w:r>
-        <w:rPr>
-          <w:rFonts w:hint="eastAsia"/>
-        </w:rPr>
-        <w:t>对应</w:t>
-      </w:r>
-      <w:r>
-        <w:rPr>
-          <w:rFonts w:hint="eastAsia"/>
-        </w:rPr>
-        <w:t>lo</w:t>
-      </w:r>
-      <w:r>
-        <w:rPr>
-          <w:rFonts w:hint="eastAsia"/>
-        </w:rPr>
-        <w:t>g</w:t>
-      </w:r>
-      <w:r>
-        <w:rPr>
-          <w:rFonts w:hint="eastAsia"/>
-        </w:rPr>
-        <w:t>back-admin.xml</w:t>
-      </w:r>
-      <w:r>
-        <w:rPr>
-          <w:rFonts w:hint="eastAsia"/>
-        </w:rPr>
-        <w:t>中的</w:t>
-      </w:r>
-    </w:p>
-    <w:p>
-      <w:r>
-        <w:rPr>
-          <w:noProof/>
-        </w:rPr>
-        <w:drawing>
-          <wp:inline distT="0" distB="0" distL="0" distR="0" wp14:anchorId="714DE0F9" wp14:editId="00017882">
-            <wp:extent cx="5274310" cy="743585"/>
-            <wp:effectExtent l="0" t="0" r="2540" b="0"/>
-            <wp:docPr id="11" name="图片 11"/>
+          <wp:inline distT="0" distB="0" distL="0" distR="0" wp14:anchorId="233E55B5" wp14:editId="1CE01AA9">
+            <wp:extent cx="3038095" cy="1790476"/>
+            <wp:effectExtent l="0" t="0" r="0" b="635"/>
+            <wp:docPr id="6" name="图片 6"/>
             <wp:cNvGraphicFramePr>
               <a:graphicFrameLocks xmlns:a="http://schemas.openxmlformats.org/drawingml/2006/main" noChangeAspect="1"/>
             </wp:cNvGraphicFramePr>
@@ -2323,7 +2262,7 @@
                   <pic:spPr>
                     <a:xfrm>
                       <a:off x="0" y="0"/>
-                      <a:ext cx="5274310" cy="743585"/>
+                      <a:ext cx="3038095" cy="1790476"/>
                     </a:xfrm>
                     <a:prstGeom prst="rect">
                       <a:avLst/>
@@ -2336,17 +2275,55 @@
         </w:drawing>
       </w:r>
     </w:p>
-    <w:p/>
+    <w:p>
+      <w:pPr>
+        <w:pStyle w:val="2"/>
+        <w:numPr>
+          <w:ilvl w:val="0"/>
+          <w:numId w:val="9"/>
+        </w:numPr>
+        <w:spacing w:before="468" w:after="468"/>
+      </w:pPr>
+      <w:r>
+        <w:t>M</w:t>
+      </w:r>
+      <w:r>
+        <w:rPr>
+          <w:rFonts w:hint="eastAsia"/>
+        </w:rPr>
+        <w:t>ybatis配置</w:t>
+      </w:r>
+    </w:p>
+    <w:p>
+      <w:r>
+        <w:rPr>
+          <w:rFonts w:hint="eastAsia"/>
+        </w:rPr>
+        <w:t>在</w:t>
+      </w:r>
+      <w:r>
+        <w:rPr>
+          <w:rFonts w:hint="eastAsia"/>
+        </w:rPr>
+        <w:t>application.yml</w:t>
+      </w:r>
+      <w:r>
+        <w:rPr>
+          <w:rFonts w:hint="eastAsia"/>
+        </w:rPr>
+        <w:t>中</w:t>
+      </w:r>
+    </w:p>
     <w:p>
       <w:r>
         <w:rPr>
           <w:noProof/>
         </w:rPr>
         <w:drawing>
-          <wp:inline distT="0" distB="0" distL="0" distR="0" wp14:anchorId="5479C765" wp14:editId="6FB98DE2">
-            <wp:extent cx="5274310" cy="441325"/>
+          <wp:inline distT="0" distB="0" distL="0" distR="0" wp14:anchorId="6B64FDFC" wp14:editId="1B08B129">
+            <wp:extent cx="5274310" cy="1010285"/>
             <wp:effectExtent l="0" t="0" r="2540" b="0"/>
-            <wp:docPr id="35" name="图片 35"/>
+            <wp:docPr id="33" name="图片 33"/>
             <wp:cNvGraphicFramePr>
               <a:graphicFrameLocks xmlns:a="http://schemas.openxmlformats.org/drawingml/2006/main" noChangeAspect="1"/>
             </wp:cNvGraphicFramePr>
@@ -2366,7 +2343,7 @@
                   <pic:spPr>
                     <a:xfrm>
                       <a:off x="0" y="0"/>
-                      <a:ext cx="5274310" cy="441325"/>
+                      <a:ext cx="5274310" cy="1010285"/>
                     </a:xfrm>
                     <a:prstGeom prst="rect">
                       <a:avLst/>
@@ -2380,6 +2357,109 @@
       </w:r>
     </w:p>
     <w:p>
+      <w:r>
+        <w:t>type-aliases-package</w:t>
+      </w:r>
+      <w:r>
+        <w:rPr>
+          <w:rFonts w:hint="eastAsia"/>
+        </w:rPr>
+        <w:t>，配置类别名的包，如有多个包，用逗号分开继续写，如</w:t>
+      </w:r>
+      <w:r>
+        <w:rPr>
+          <w:rFonts w:hint="eastAsia"/>
+        </w:rPr>
+        <w:t>com</w:t>
+      </w:r>
+      <w:r>
+        <w:t>.</w:t>
+      </w:r>
+      <w:r>
+        <w:t>boot.security</w:t>
+      </w:r>
+      <w:r>
+        <w:t>.service.model,</w:t>
+      </w:r>
+      <w:r>
+        <w:rPr>
+          <w:rFonts w:hint="eastAsia"/>
+        </w:rPr>
+        <w:t xml:space="preserve"> </w:t>
+      </w:r>
+      <w:r>
+        <w:rPr>
+          <w:rFonts w:hint="eastAsia"/>
+        </w:rPr>
+        <w:t>com</w:t>
+      </w:r>
+      <w:r>
+        <w:t>.boot.security.service.test.model</w:t>
+      </w:r>
+    </w:p>
+    <w:p>
+      <w:r>
+        <w:rPr>
+          <w:rFonts w:hint="eastAsia"/>
+        </w:rPr>
+        <w:t>mapper-locations</w:t>
+      </w:r>
+      <w:r>
+        <w:rPr>
+          <w:rFonts w:hint="eastAsia"/>
+        </w:rPr>
+        <w:t>，配置复杂</w:t>
+      </w:r>
+      <w:r>
+        <w:rPr>
+          <w:rFonts w:hint="eastAsia"/>
+        </w:rPr>
+        <w:t>sql</w:t>
+      </w:r>
+      <w:r>
+        <w:rPr>
+          <w:rFonts w:hint="eastAsia"/>
+        </w:rPr>
+        <w:t>的</w:t>
+      </w:r>
+      <w:r>
+        <w:rPr>
+          <w:rFonts w:hint="eastAsia"/>
+        </w:rPr>
+        <w:t>Mapper</w:t>
+      </w:r>
+      <w:r>
+        <w:rPr>
+          <w:rFonts w:hint="eastAsia"/>
+        </w:rPr>
+        <w:t>文件，简单</w:t>
+      </w:r>
+      <w:r>
+        <w:rPr>
+          <w:rFonts w:hint="eastAsia"/>
+        </w:rPr>
+        <w:t>sql</w:t>
+      </w:r>
+      <w:r>
+        <w:rPr>
+          <w:rFonts w:hint="eastAsia"/>
+        </w:rPr>
+        <w:t>直接用注解写在</w:t>
+      </w:r>
+      <w:r>
+        <w:rPr>
+          <w:rFonts w:hint="eastAsia"/>
+        </w:rPr>
+        <w:t>dao</w:t>
+      </w:r>
+      <w:r>
+        <w:rPr>
+          <w:rFonts w:hint="eastAsia"/>
+        </w:rPr>
+        <w:t>文件里面了。</w:t>
+      </w:r>
+    </w:p>
+    <w:p>
       <w:pPr>
         <w:pStyle w:val="2"/>
         <w:numPr>
@@ -2392,7 +2472,8 @@
         <w:rPr>
           <w:rFonts w:hint="eastAsia"/>
         </w:rPr>
-        <w:t>端口号配置</w:t>
+        <w:lastRenderedPageBreak/>
+        <w:t>上传文件</w:t>
       </w:r>
     </w:p>
     <w:p>
@@ -2401,10 +2482,10 @@
           <w:noProof/>
         </w:rPr>
         <w:drawing>
-          <wp:inline distT="0" distB="0" distL="0" distR="0" wp14:anchorId="7056660A" wp14:editId="2ABD3B87">
-            <wp:extent cx="2028571" cy="447619"/>
-            <wp:effectExtent l="0" t="0" r="0" b="0"/>
-            <wp:docPr id="13" name="图片 13"/>
+          <wp:inline distT="0" distB="0" distL="0" distR="0" wp14:anchorId="3DD8B1B8" wp14:editId="4357421F">
+            <wp:extent cx="2895238" cy="438095"/>
+            <wp:effectExtent l="0" t="0" r="635" b="635"/>
+            <wp:docPr id="8" name="图片 8"/>
             <wp:cNvGraphicFramePr>
               <a:graphicFrameLocks xmlns:a="http://schemas.openxmlformats.org/drawingml/2006/main" noChangeAspect="1"/>
             </wp:cNvGraphicFramePr>
@@ -2424,7 +2505,7 @@
                   <pic:spPr>
                     <a:xfrm>
                       <a:off x="0" y="0"/>
-                      <a:ext cx="2028571" cy="447619"/>
+                      <a:ext cx="2895238" cy="438095"/>
                     </a:xfrm>
                     <a:prstGeom prst="rect">
                       <a:avLst/>
@@ -2438,25 +2519,20 @@
       </w:r>
     </w:p>
     <w:p>
-      <w:pPr>
-        <w:pStyle w:val="2"/>
-        <w:numPr>
-          <w:ilvl w:val="0"/>
-          <w:numId w:val="9"/>
-        </w:numPr>
-        <w:spacing w:before="468" w:after="468"/>
-      </w:pPr>
-      <w:r>
-        <w:t>R</w:t>
-      </w:r>
-      <w:r>
-        <w:rPr>
-          <w:rFonts w:hint="eastAsia"/>
-        </w:rPr>
-        <w:t>edis</w:t>
-      </w:r>
-      <w:r>
-        <w:t>配置</w:t>
+      <w:r>
+        <w:rPr>
+          <w:rFonts w:hint="eastAsia"/>
+        </w:rPr>
+        <w:t>上传文件</w:t>
+      </w:r>
+      <w:r>
+        <w:t>会存储在该路径下，</w:t>
+      </w:r>
+      <w:r>
+        <w:rPr>
+          <w:rFonts w:hint="eastAsia"/>
+        </w:rPr>
+        <w:t>对应</w:t>
       </w:r>
     </w:p>
     <w:p>
@@ -2465,10 +2541,10 @@
           <w:noProof/>
         </w:rPr>
         <w:drawing>
-          <wp:inline distT="0" distB="0" distL="0" distR="0" wp14:anchorId="5B482A3F" wp14:editId="37987900">
-            <wp:extent cx="3447619" cy="1438095"/>
-            <wp:effectExtent l="0" t="0" r="635" b="0"/>
-            <wp:docPr id="21" name="图片 21"/>
+          <wp:inline distT="0" distB="0" distL="0" distR="0" wp14:anchorId="1C9CEF0E" wp14:editId="29F5487A">
+            <wp:extent cx="5274310" cy="1797685"/>
+            <wp:effectExtent l="0" t="0" r="2540" b="0"/>
+            <wp:docPr id="34" name="图片 34"/>
             <wp:cNvGraphicFramePr>
               <a:graphicFrameLocks xmlns:a="http://schemas.openxmlformats.org/drawingml/2006/main" noChangeAspect="1"/>
             </wp:cNvGraphicFramePr>
@@ -2488,7 +2564,7 @@
                   <pic:spPr>
                     <a:xfrm>
                       <a:off x="0" y="0"/>
-                      <a:ext cx="3447619" cy="1438095"/>
+                      <a:ext cx="5274310" cy="1797685"/>
                     </a:xfrm>
                     <a:prstGeom prst="rect">
                       <a:avLst/>
@@ -2502,93 +2578,44 @@
       </w:r>
     </w:p>
     <w:p>
-      <w:pPr>
-        <w:pStyle w:val="2"/>
-        <w:numPr>
-          <w:ilvl w:val="0"/>
-          <w:numId w:val="9"/>
-        </w:numPr>
-        <w:spacing w:before="468" w:after="468"/>
-      </w:pPr>
-      <w:r>
-        <w:rPr>
-          <w:rFonts w:hint="eastAsia"/>
-        </w:rPr>
-        <w:lastRenderedPageBreak/>
-        <w:t>异步、线程池配置</w:t>
-      </w:r>
-    </w:p>
+      <w:r>
+        <w:rPr>
+          <w:rFonts w:hint="eastAsia"/>
+        </w:rPr>
+        <w:t>如</w:t>
+      </w:r>
+      <w:r>
+        <w:t>d:/files/a.png,</w:t>
+      </w:r>
+      <w:r>
+        <w:rPr>
+          <w:rFonts w:hint="eastAsia"/>
+        </w:rPr>
+        <w:t>访问</w:t>
+      </w:r>
+      <w:r>
+        <w:t>路径就是</w:t>
+      </w:r>
+      <w:hyperlink r:id="rId33" w:history="1">
+        <w:r>
+          <w:rPr>
+            <w:rStyle w:val="a8"/>
+          </w:rPr>
+          <w:t>http://localhost:8080/statics/a.png</w:t>
+        </w:r>
+      </w:hyperlink>
+    </w:p>
+    <w:p/>
     <w:p>
       <w:r>
         <w:rPr>
           <w:noProof/>
         </w:rPr>
         <w:drawing>
-          <wp:inline distT="0" distB="0" distL="0" distR="0" wp14:anchorId="21470540" wp14:editId="5E33E4D0">
-            <wp:extent cx="5274310" cy="3007360"/>
-            <wp:effectExtent l="0" t="0" r="2540" b="2540"/>
-            <wp:docPr id="14" name="图片 14"/>
-            <wp:cNvGraphicFramePr>
-              <a:graphicFrameLocks xmlns:a="http://schemas.openxmlformats.org/drawingml/2006/main" noChangeAspect="1"/>
-            </wp:cNvGraphicFramePr>
-            <a:graphic xmlns:a="http://schemas.openxmlformats.org/drawingml/2006/main">
-              <a:graphicData uri="http://schemas.openxmlformats.org/drawingml/2006/picture">
-                <pic:pic xmlns:pic="http://schemas.openxmlformats.org/drawingml/2006/picture">
-                  <pic:nvPicPr>
-                    <pic:cNvPr id="1" name=""/>
-                    <pic:cNvPicPr/>
-                  </pic:nvPicPr>
-                  <pic:blipFill>
-                    <a:blip r:embed="rId33"/>
-                    <a:stretch>
-                      <a:fillRect/>
-                    </a:stretch>
-                  </pic:blipFill>
-                  <pic:spPr>
-                    <a:xfrm>
-                      <a:off x="0" y="0"/>
-                      <a:ext cx="5274310" cy="3007360"/>
-                    </a:xfrm>
-                    <a:prstGeom prst="rect">
-                      <a:avLst/>
-                    </a:prstGeom>
-                  </pic:spPr>
-                </pic:pic>
-              </a:graphicData>
-            </a:graphic>
-          </wp:inline>
-        </w:drawing>
-      </w:r>
-    </w:p>
-    <w:p>
-      <w:pPr>
-        <w:pStyle w:val="2"/>
-        <w:numPr>
-          <w:ilvl w:val="0"/>
-          <w:numId w:val="9"/>
-        </w:numPr>
-        <w:spacing w:before="468" w:after="468"/>
-      </w:pPr>
-      <w:r>
-        <w:rPr>
-          <w:rFonts w:hint="eastAsia"/>
-        </w:rPr>
-        <w:t>邮件</w:t>
-      </w:r>
-      <w:r>
-        <w:t>配置</w:t>
-      </w:r>
-    </w:p>
-    <w:p>
-      <w:r>
-        <w:rPr>
-          <w:noProof/>
-        </w:rPr>
-        <w:drawing>
-          <wp:inline distT="0" distB="0" distL="0" distR="0" wp14:anchorId="1C63F414" wp14:editId="4AD0B878">
-            <wp:extent cx="4142857" cy="1542857"/>
-            <wp:effectExtent l="0" t="0" r="0" b="635"/>
-            <wp:docPr id="18" name="图片 18"/>
+          <wp:inline distT="0" distB="0" distL="0" distR="0" wp14:anchorId="24176633" wp14:editId="309D9E76">
+            <wp:extent cx="2923809" cy="790476"/>
+            <wp:effectExtent l="0" t="0" r="0" b="0"/>
+            <wp:docPr id="9" name="图片 9"/>
             <wp:cNvGraphicFramePr>
               <a:graphicFrameLocks xmlns:a="http://schemas.openxmlformats.org/drawingml/2006/main" noChangeAspect="1"/>
             </wp:cNvGraphicFramePr>
@@ -2608,7 +2635,7 @@
                   <pic:spPr>
                     <a:xfrm>
                       <a:off x="0" y="0"/>
-                      <a:ext cx="4142857" cy="1542857"/>
+                      <a:ext cx="2923809" cy="790476"/>
                     </a:xfrm>
                     <a:prstGeom prst="rect">
                       <a:avLst/>
@@ -2626,280 +2653,433 @@
         <w:rPr>
           <w:rFonts w:hint="eastAsia"/>
         </w:rPr>
-        <w:t>将</w:t>
-      </w:r>
-      <w:r>
-        <w:t>用户名密码改掉</w:t>
-      </w:r>
-    </w:p>
-    <w:p/>
-    <w:p>
-      <w:pPr>
-        <w:pStyle w:val="1"/>
+        <w:t>此处配置</w:t>
+      </w:r>
+      <w:r>
+        <w:rPr>
+          <w:rFonts w:hint="eastAsia"/>
+        </w:rPr>
+        <w:t>springmvc</w:t>
+      </w:r>
+      <w:r>
+        <w:rPr>
+          <w:rFonts w:hint="eastAsia"/>
+        </w:rPr>
+        <w:t>上传文件大小限制</w:t>
+      </w:r>
+    </w:p>
+    <w:p>
+      <w:pPr>
+        <w:pStyle w:val="2"/>
         <w:numPr>
           <w:ilvl w:val="0"/>
-          <w:numId w:val="6"/>
+          <w:numId w:val="9"/>
         </w:numPr>
         <w:spacing w:before="468" w:after="468"/>
-        <w:rPr>
-          <w:rFonts w:ascii="Segoe UI" w:hAnsi="Segoe UI" w:cs="Segoe UI"/>
-          <w:color w:val="24292E"/>
-          <w:shd w:val="clear" w:color="auto" w:fill="FFFFFF"/>
-        </w:rPr>
-      </w:pPr>
-      <w:r>
-        <w:rPr>
-          <w:rFonts w:ascii="Segoe UI" w:hAnsi="Segoe UI" w:cs="Segoe UI" w:hint="eastAsia"/>
-          <w:color w:val="24292E"/>
-          <w:shd w:val="clear" w:color="auto" w:fill="FFFFFF"/>
-        </w:rPr>
-        <w:t>接口开发访问说明</w:t>
-      </w:r>
-    </w:p>
-    <w:p>
-      <w:pPr>
-        <w:rPr>
-          <w:rFonts w:ascii="Segoe UI" w:hAnsi="Segoe UI" w:cs="Segoe UI"/>
-          <w:color w:val="24292E"/>
-          <w:shd w:val="clear" w:color="auto" w:fill="FFFFFF"/>
-        </w:rPr>
-      </w:pPr>
-      <w:r>
-        <w:rPr>
-          <w:rFonts w:ascii="Segoe UI" w:hAnsi="Segoe UI" w:cs="Segoe UI" w:hint="eastAsia"/>
-          <w:color w:val="24292E"/>
-          <w:shd w:val="clear" w:color="auto" w:fill="FFFFFF"/>
-        </w:rPr>
-        <w:t>如可以</w:t>
-      </w:r>
-      <w:hyperlink r:id="rId35" w:history="1">
-        <w:r>
-          <w:rPr>
-            <w:rStyle w:val="a8"/>
-            <w:rFonts w:ascii="Segoe UI" w:hAnsi="Segoe UI" w:cs="Segoe UI"/>
-            <w:shd w:val="clear" w:color="auto" w:fill="FFFFFF"/>
-          </w:rPr>
-          <w:t>http://localhost:8080/users/current?token=049ba87d-6d</w:t>
-        </w:r>
-      </w:hyperlink>
-      <w:r>
-        <w:rPr>
-          <w:rFonts w:ascii="Segoe UI" w:hAnsi="Segoe UI" w:cs="Segoe UI"/>
-          <w:color w:val="24292E"/>
-          <w:shd w:val="clear" w:color="auto" w:fill="FFFFFF"/>
-        </w:rPr>
-        <w:t xml:space="preserve"> </w:t>
-      </w:r>
-      <w:r>
-        <w:rPr>
-          <w:rFonts w:ascii="Segoe UI" w:hAnsi="Segoe UI" w:cs="Segoe UI" w:hint="eastAsia"/>
-          <w:color w:val="24292E"/>
-          <w:shd w:val="clear" w:color="auto" w:fill="FFFFFF"/>
-        </w:rPr>
-        <w:t>这样以参数的</w:t>
-      </w:r>
-      <w:r>
-        <w:rPr>
-          <w:rFonts w:ascii="Segoe UI" w:hAnsi="Segoe UI" w:cs="Segoe UI" w:hint="eastAsia"/>
-          <w:color w:val="24292E"/>
-          <w:shd w:val="clear" w:color="auto" w:fill="FFFFFF"/>
+      </w:pPr>
+      <w:r>
+        <w:rPr>
+          <w:rFonts w:hint="eastAsia"/>
+        </w:rPr>
+        <w:t>日志配置</w:t>
+      </w:r>
+    </w:p>
+    <w:p>
+      <w:r>
+        <w:rPr>
+          <w:noProof/>
+        </w:rPr>
+        <w:drawing>
+          <wp:inline distT="0" distB="0" distL="0" distR="0" wp14:anchorId="70B09CEF" wp14:editId="64F7E477">
+            <wp:extent cx="3466667" cy="1514286"/>
+            <wp:effectExtent l="0" t="0" r="635" b="0"/>
+            <wp:docPr id="10" name="图片 10"/>
+            <wp:cNvGraphicFramePr>
+              <a:graphicFrameLocks xmlns:a="http://schemas.openxmlformats.org/drawingml/2006/main" noChangeAspect="1"/>
+            </wp:cNvGraphicFramePr>
+            <a:graphic xmlns:a="http://schemas.openxmlformats.org/drawingml/2006/main">
+              <a:graphicData uri="http://schemas.openxmlformats.org/drawingml/2006/picture">
+                <pic:pic xmlns:pic="http://schemas.openxmlformats.org/drawingml/2006/picture">
+                  <pic:nvPicPr>
+                    <pic:cNvPr id="1" name=""/>
+                    <pic:cNvPicPr/>
+                  </pic:nvPicPr>
+                  <pic:blipFill>
+                    <a:blip r:embed="rId35"/>
+                    <a:stretch>
+                      <a:fillRect/>
+                    </a:stretch>
+                  </pic:blipFill>
+                  <pic:spPr>
+                    <a:xfrm>
+                      <a:off x="0" y="0"/>
+                      <a:ext cx="3466667" cy="1514286"/>
+                    </a:xfrm>
+                    <a:prstGeom prst="rect">
+                      <a:avLst/>
+                    </a:prstGeom>
+                  </pic:spPr>
+                </pic:pic>
+              </a:graphicData>
+            </a:graphic>
+          </wp:inline>
+        </w:drawing>
+      </w:r>
+    </w:p>
+    <w:p>
+      <w:r>
+        <w:rPr>
+          <w:rFonts w:hint="eastAsia"/>
+        </w:rPr>
+        <w:t>日志文件配置位置、</w:t>
+      </w:r>
+      <w:r>
+        <w:rPr>
+          <w:rFonts w:hint="eastAsia"/>
+        </w:rPr>
+        <w:t>root</w:t>
+      </w:r>
+      <w:r>
+        <w:rPr>
+          <w:rFonts w:hint="eastAsia"/>
+        </w:rPr>
+        <w:t>日志级别，自定义业务日志级别，生成日志文件位置，</w:t>
+      </w:r>
+      <w:r>
+        <w:rPr>
+          <w:rFonts w:hint="eastAsia"/>
         </w:rPr>
         <w:lastRenderedPageBreak/>
-        <w:t>形式带上</w:t>
-      </w:r>
-      <w:r>
-        <w:rPr>
-          <w:rFonts w:ascii="Segoe UI" w:hAnsi="Segoe UI" w:cs="Segoe UI" w:hint="eastAsia"/>
-          <w:color w:val="24292E"/>
-          <w:shd w:val="clear" w:color="auto" w:fill="FFFFFF"/>
-        </w:rPr>
-        <w:t>token</w:t>
-      </w:r>
-      <w:r>
-        <w:rPr>
-          <w:rFonts w:ascii="Segoe UI" w:hAnsi="Segoe UI" w:cs="Segoe UI" w:hint="eastAsia"/>
-          <w:color w:val="24292E"/>
-          <w:shd w:val="clear" w:color="auto" w:fill="FFFFFF"/>
-        </w:rPr>
-        <w:t>，也可以把</w:t>
-      </w:r>
-      <w:r>
-        <w:rPr>
-          <w:rFonts w:ascii="Segoe UI" w:hAnsi="Segoe UI" w:cs="Segoe UI" w:hint="eastAsia"/>
-          <w:color w:val="24292E"/>
-          <w:shd w:val="clear" w:color="auto" w:fill="FFFFFF"/>
-        </w:rPr>
-        <w:t>token</w:t>
-      </w:r>
-      <w:r>
-        <w:rPr>
-          <w:rFonts w:ascii="Segoe UI" w:hAnsi="Segoe UI" w:cs="Segoe UI" w:hint="eastAsia"/>
-          <w:color w:val="24292E"/>
-          <w:shd w:val="clear" w:color="auto" w:fill="FFFFFF"/>
-        </w:rPr>
-        <w:t>放入</w:t>
-      </w:r>
-      <w:r>
-        <w:rPr>
-          <w:rFonts w:ascii="Segoe UI" w:hAnsi="Segoe UI" w:cs="Segoe UI" w:hint="eastAsia"/>
-          <w:color w:val="24292E"/>
-          <w:shd w:val="clear" w:color="auto" w:fill="FFFFFF"/>
-        </w:rPr>
-        <w:t>header</w:t>
-      </w:r>
-      <w:r>
-        <w:rPr>
-          <w:rFonts w:ascii="Segoe UI" w:hAnsi="Segoe UI" w:cs="Segoe UI" w:hint="eastAsia"/>
-          <w:color w:val="24292E"/>
-          <w:shd w:val="clear" w:color="auto" w:fill="FFFFFF"/>
-        </w:rPr>
-        <w:t>中。</w:t>
-      </w:r>
-    </w:p>
-    <w:p>
-      <w:pPr>
-        <w:rPr>
-          <w:rFonts w:ascii="Consolas" w:eastAsiaTheme="minorEastAsia" w:hAnsi="Consolas" w:cs="Consolas"/>
-          <w:color w:val="000000"/>
-          <w:kern w:val="0"/>
-          <w:sz w:val="28"/>
-          <w:szCs w:val="28"/>
-          <w:highlight w:val="lightGray"/>
-        </w:rPr>
-      </w:pPr>
-      <w:hyperlink r:id="rId36" w:history="1">
-        <w:r>
-          <w:rPr>
-            <w:rFonts w:ascii="Consolas" w:eastAsiaTheme="minorEastAsia" w:hAnsi="Consolas" w:cs="Consolas" w:hint="eastAsia"/>
-            <w:kern w:val="0"/>
-            <w:sz w:val="28"/>
-            <w:szCs w:val="28"/>
-            <w:highlight w:val="lightGray"/>
-          </w:rPr>
-          <w:t>com</w:t>
-        </w:r>
-      </w:hyperlink>
-      <w:r>
-        <w:rPr>
-          <w:rFonts w:ascii="Consolas" w:eastAsiaTheme="minorEastAsia" w:hAnsi="Consolas" w:cs="Consolas" w:hint="eastAsia"/>
-          <w:color w:val="000000"/>
-          <w:kern w:val="0"/>
-          <w:sz w:val="28"/>
-          <w:szCs w:val="28"/>
-          <w:highlight w:val="lightGray"/>
-        </w:rPr>
-        <w:t>.</w:t>
-      </w:r>
-      <w:hyperlink r:id="rId37" w:history="1">
-        <w:r>
-          <w:rPr>
-            <w:rFonts w:ascii="Consolas" w:eastAsiaTheme="minorEastAsia" w:hAnsi="Consolas" w:cs="Consolas" w:hint="eastAsia"/>
-            <w:kern w:val="0"/>
-            <w:sz w:val="28"/>
-            <w:szCs w:val="28"/>
-            <w:highlight w:val="lightGray"/>
-          </w:rPr>
-          <w:t>boot</w:t>
-        </w:r>
-      </w:hyperlink>
-      <w:r>
-        <w:rPr>
-          <w:rFonts w:ascii="Consolas" w:eastAsiaTheme="minorEastAsia" w:hAnsi="Consolas" w:cs="Consolas" w:hint="eastAsia"/>
-          <w:color w:val="000000"/>
-          <w:kern w:val="0"/>
-          <w:sz w:val="28"/>
-          <w:szCs w:val="28"/>
-          <w:highlight w:val="lightGray"/>
-        </w:rPr>
-        <w:t>.</w:t>
-      </w:r>
-      <w:hyperlink r:id="rId38" w:history="1">
-        <w:r>
-          <w:rPr>
-            <w:rFonts w:ascii="Consolas" w:eastAsiaTheme="minorEastAsia" w:hAnsi="Consolas" w:cs="Consolas" w:hint="eastAsia"/>
-            <w:kern w:val="0"/>
-            <w:sz w:val="28"/>
-            <w:szCs w:val="28"/>
-            <w:highlight w:val="lightGray"/>
-          </w:rPr>
-          <w:t>security</w:t>
-        </w:r>
-      </w:hyperlink>
-      <w:r>
-        <w:rPr>
-          <w:rFonts w:ascii="Consolas" w:eastAsiaTheme="minorEastAsia" w:hAnsi="Consolas" w:cs="Consolas" w:hint="eastAsia"/>
-          <w:color w:val="000000"/>
-          <w:kern w:val="0"/>
-          <w:sz w:val="28"/>
-          <w:szCs w:val="28"/>
-          <w:highlight w:val="lightGray"/>
-        </w:rPr>
-        <w:t>.</w:t>
-      </w:r>
-      <w:hyperlink r:id="rId39" w:history="1">
-        <w:r>
-          <w:rPr>
-            <w:rFonts w:ascii="Consolas" w:eastAsiaTheme="minorEastAsia" w:hAnsi="Consolas" w:cs="Consolas" w:hint="eastAsia"/>
-            <w:kern w:val="0"/>
-            <w:sz w:val="28"/>
-            <w:szCs w:val="28"/>
-            <w:highlight w:val="lightGray"/>
-          </w:rPr>
-          <w:t>server</w:t>
-        </w:r>
-      </w:hyperlink>
-      <w:r>
-        <w:rPr>
-          <w:rFonts w:ascii="Consolas" w:eastAsiaTheme="minorEastAsia" w:hAnsi="Consolas" w:cs="Consolas" w:hint="eastAsia"/>
-          <w:color w:val="000000"/>
-          <w:kern w:val="0"/>
-          <w:sz w:val="28"/>
-          <w:szCs w:val="28"/>
-          <w:highlight w:val="lightGray"/>
-        </w:rPr>
-        <w:t>.</w:t>
-      </w:r>
-      <w:hyperlink r:id="rId40" w:history="1">
-        <w:r>
-          <w:rPr>
-            <w:rFonts w:ascii="Consolas" w:eastAsiaTheme="minorEastAsia" w:hAnsi="Consolas" w:cs="Consolas" w:hint="eastAsia"/>
-            <w:kern w:val="0"/>
-            <w:sz w:val="28"/>
-            <w:szCs w:val="28"/>
-            <w:highlight w:val="lightGray"/>
-          </w:rPr>
-          <w:t>filter</w:t>
-        </w:r>
-      </w:hyperlink>
-      <w:r>
-        <w:rPr>
-          <w:rFonts w:ascii="Consolas" w:eastAsiaTheme="minorEastAsia" w:hAnsi="Consolas" w:cs="Consolas" w:hint="eastAsia"/>
-          <w:color w:val="000000"/>
-          <w:kern w:val="0"/>
-          <w:sz w:val="28"/>
-          <w:szCs w:val="28"/>
-          <w:highlight w:val="lightGray"/>
-        </w:rPr>
-        <w:t>.TokenFilter</w:t>
-      </w:r>
-    </w:p>
-    <w:p>
-      <w:pPr>
-        <w:rPr>
-          <w:rFonts w:ascii="Segoe UI" w:hAnsi="Segoe UI" w:cs="Segoe UI"/>
-          <w:color w:val="24292E"/>
-          <w:shd w:val="clear" w:color="auto" w:fill="FFFFFF"/>
-        </w:rPr>
-      </w:pPr>
+        <w:t>日志文件分包大小</w:t>
+      </w:r>
+    </w:p>
+    <w:p>
+      <w:r>
+        <w:rPr>
+          <w:rFonts w:hint="eastAsia"/>
+        </w:rPr>
+        <w:t>对应</w:t>
+      </w:r>
+      <w:r>
+        <w:rPr>
+          <w:rFonts w:hint="eastAsia"/>
+        </w:rPr>
+        <w:t>lo</w:t>
+      </w:r>
+      <w:r>
+        <w:rPr>
+          <w:rFonts w:hint="eastAsia"/>
+        </w:rPr>
+        <w:t>g</w:t>
+      </w:r>
+      <w:r>
+        <w:rPr>
+          <w:rFonts w:hint="eastAsia"/>
+        </w:rPr>
+        <w:t>back-admin.xml</w:t>
+      </w:r>
+      <w:r>
+        <w:rPr>
+          <w:rFonts w:hint="eastAsia"/>
+        </w:rPr>
+        <w:t>中的</w:t>
+      </w:r>
+    </w:p>
+    <w:p>
       <w:r>
         <w:rPr>
           <w:noProof/>
         </w:rPr>
         <w:drawing>
-          <wp:inline distT="0" distB="0" distL="0" distR="0" wp14:anchorId="117FAEDD" wp14:editId="6A640FA0">
-            <wp:extent cx="5274310" cy="3154045"/>
-            <wp:effectExtent l="0" t="0" r="2540" b="8255"/>
-            <wp:docPr id="2" name="图片 2"/>
+          <wp:inline distT="0" distB="0" distL="0" distR="0" wp14:anchorId="714DE0F9" wp14:editId="00017882">
+            <wp:extent cx="5274310" cy="743585"/>
+            <wp:effectExtent l="0" t="0" r="2540" b="0"/>
+            <wp:docPr id="11" name="图片 11"/>
+            <wp:cNvGraphicFramePr>
+              <a:graphicFrameLocks xmlns:a="http://schemas.openxmlformats.org/drawingml/2006/main" noChangeAspect="1"/>
+            </wp:cNvGraphicFramePr>
+            <a:graphic xmlns:a="http://schemas.openxmlformats.org/drawingml/2006/main">
+              <a:graphicData uri="http://schemas.openxmlformats.org/drawingml/2006/picture">
+                <pic:pic xmlns:pic="http://schemas.openxmlformats.org/drawingml/2006/picture">
+                  <pic:nvPicPr>
+                    <pic:cNvPr id="1" name=""/>
+                    <pic:cNvPicPr/>
+                  </pic:nvPicPr>
+                  <pic:blipFill>
+                    <a:blip r:embed="rId36"/>
+                    <a:stretch>
+                      <a:fillRect/>
+                    </a:stretch>
+                  </pic:blipFill>
+                  <pic:spPr>
+                    <a:xfrm>
+                      <a:off x="0" y="0"/>
+                      <a:ext cx="5274310" cy="743585"/>
+                    </a:xfrm>
+                    <a:prstGeom prst="rect">
+                      <a:avLst/>
+                    </a:prstGeom>
+                  </pic:spPr>
+                </pic:pic>
+              </a:graphicData>
+            </a:graphic>
+          </wp:inline>
+        </w:drawing>
+      </w:r>
+    </w:p>
+    <w:p/>
+    <w:p>
+      <w:r>
+        <w:rPr>
+          <w:noProof/>
+        </w:rPr>
+        <w:drawing>
+          <wp:inline distT="0" distB="0" distL="0" distR="0" wp14:anchorId="5479C765" wp14:editId="6FB98DE2">
+            <wp:extent cx="5274310" cy="441325"/>
+            <wp:effectExtent l="0" t="0" r="2540" b="0"/>
+            <wp:docPr id="35" name="图片 35"/>
+            <wp:cNvGraphicFramePr>
+              <a:graphicFrameLocks xmlns:a="http://schemas.openxmlformats.org/drawingml/2006/main" noChangeAspect="1"/>
+            </wp:cNvGraphicFramePr>
+            <a:graphic xmlns:a="http://schemas.openxmlformats.org/drawingml/2006/main">
+              <a:graphicData uri="http://schemas.openxmlformats.org/drawingml/2006/picture">
+                <pic:pic xmlns:pic="http://schemas.openxmlformats.org/drawingml/2006/picture">
+                  <pic:nvPicPr>
+                    <pic:cNvPr id="1" name=""/>
+                    <pic:cNvPicPr/>
+                  </pic:nvPicPr>
+                  <pic:blipFill>
+                    <a:blip r:embed="rId37"/>
+                    <a:stretch>
+                      <a:fillRect/>
+                    </a:stretch>
+                  </pic:blipFill>
+                  <pic:spPr>
+                    <a:xfrm>
+                      <a:off x="0" y="0"/>
+                      <a:ext cx="5274310" cy="441325"/>
+                    </a:xfrm>
+                    <a:prstGeom prst="rect">
+                      <a:avLst/>
+                    </a:prstGeom>
+                  </pic:spPr>
+                </pic:pic>
+              </a:graphicData>
+            </a:graphic>
+          </wp:inline>
+        </w:drawing>
+      </w:r>
+    </w:p>
+    <w:p>
+      <w:pPr>
+        <w:pStyle w:val="2"/>
+        <w:numPr>
+          <w:ilvl w:val="0"/>
+          <w:numId w:val="9"/>
+        </w:numPr>
+        <w:spacing w:before="468" w:after="468"/>
+      </w:pPr>
+      <w:r>
+        <w:rPr>
+          <w:rFonts w:hint="eastAsia"/>
+        </w:rPr>
+        <w:t>端口号配置</w:t>
+      </w:r>
+    </w:p>
+    <w:p>
+      <w:r>
+        <w:rPr>
+          <w:noProof/>
+        </w:rPr>
+        <w:drawing>
+          <wp:inline distT="0" distB="0" distL="0" distR="0" wp14:anchorId="7056660A" wp14:editId="2ABD3B87">
+            <wp:extent cx="2028571" cy="447619"/>
+            <wp:effectExtent l="0" t="0" r="0" b="0"/>
+            <wp:docPr id="13" name="图片 13"/>
+            <wp:cNvGraphicFramePr>
+              <a:graphicFrameLocks xmlns:a="http://schemas.openxmlformats.org/drawingml/2006/main" noChangeAspect="1"/>
+            </wp:cNvGraphicFramePr>
+            <a:graphic xmlns:a="http://schemas.openxmlformats.org/drawingml/2006/main">
+              <a:graphicData uri="http://schemas.openxmlformats.org/drawingml/2006/picture">
+                <pic:pic xmlns:pic="http://schemas.openxmlformats.org/drawingml/2006/picture">
+                  <pic:nvPicPr>
+                    <pic:cNvPr id="1" name=""/>
+                    <pic:cNvPicPr/>
+                  </pic:nvPicPr>
+                  <pic:blipFill>
+                    <a:blip r:embed="rId38"/>
+                    <a:stretch>
+                      <a:fillRect/>
+                    </a:stretch>
+                  </pic:blipFill>
+                  <pic:spPr>
+                    <a:xfrm>
+                      <a:off x="0" y="0"/>
+                      <a:ext cx="2028571" cy="447619"/>
+                    </a:xfrm>
+                    <a:prstGeom prst="rect">
+                      <a:avLst/>
+                    </a:prstGeom>
+                  </pic:spPr>
+                </pic:pic>
+              </a:graphicData>
+            </a:graphic>
+          </wp:inline>
+        </w:drawing>
+      </w:r>
+    </w:p>
+    <w:p>
+      <w:pPr>
+        <w:pStyle w:val="2"/>
+        <w:numPr>
+          <w:ilvl w:val="0"/>
+          <w:numId w:val="9"/>
+        </w:numPr>
+        <w:spacing w:before="468" w:after="468"/>
+      </w:pPr>
+      <w:r>
+        <w:t>R</w:t>
+      </w:r>
+      <w:r>
+        <w:rPr>
+          <w:rFonts w:hint="eastAsia"/>
+        </w:rPr>
+        <w:t>edis</w:t>
+      </w:r>
+      <w:r>
+        <w:t>配置</w:t>
+      </w:r>
+    </w:p>
+    <w:p>
+      <w:r>
+        <w:rPr>
+          <w:noProof/>
+        </w:rPr>
+        <w:drawing>
+          <wp:inline distT="0" distB="0" distL="0" distR="0" wp14:anchorId="5B482A3F" wp14:editId="37987900">
+            <wp:extent cx="3447619" cy="1438095"/>
+            <wp:effectExtent l="0" t="0" r="635" b="0"/>
+            <wp:docPr id="21" name="图片 21"/>
+            <wp:cNvGraphicFramePr>
+              <a:graphicFrameLocks xmlns:a="http://schemas.openxmlformats.org/drawingml/2006/main" noChangeAspect="1"/>
+            </wp:cNvGraphicFramePr>
+            <a:graphic xmlns:a="http://schemas.openxmlformats.org/drawingml/2006/main">
+              <a:graphicData uri="http://schemas.openxmlformats.org/drawingml/2006/picture">
+                <pic:pic xmlns:pic="http://schemas.openxmlformats.org/drawingml/2006/picture">
+                  <pic:nvPicPr>
+                    <pic:cNvPr id="1" name=""/>
+                    <pic:cNvPicPr/>
+                  </pic:nvPicPr>
+                  <pic:blipFill>
+                    <a:blip r:embed="rId39"/>
+                    <a:stretch>
+                      <a:fillRect/>
+                    </a:stretch>
+                  </pic:blipFill>
+                  <pic:spPr>
+                    <a:xfrm>
+                      <a:off x="0" y="0"/>
+                      <a:ext cx="3447619" cy="1438095"/>
+                    </a:xfrm>
+                    <a:prstGeom prst="rect">
+                      <a:avLst/>
+                    </a:prstGeom>
+                  </pic:spPr>
+                </pic:pic>
+              </a:graphicData>
+            </a:graphic>
+          </wp:inline>
+        </w:drawing>
+      </w:r>
+    </w:p>
+    <w:p>
+      <w:pPr>
+        <w:pStyle w:val="2"/>
+        <w:numPr>
+          <w:ilvl w:val="0"/>
+          <w:numId w:val="9"/>
+        </w:numPr>
+        <w:spacing w:before="468" w:after="468"/>
+      </w:pPr>
+      <w:r>
+        <w:rPr>
+          <w:rFonts w:hint="eastAsia"/>
+        </w:rPr>
+        <w:lastRenderedPageBreak/>
+        <w:t>异步、线程池配置</w:t>
+      </w:r>
+    </w:p>
+    <w:p>
+      <w:r>
+        <w:rPr>
+          <w:noProof/>
+        </w:rPr>
+        <w:drawing>
+          <wp:inline distT="0" distB="0" distL="0" distR="0" wp14:anchorId="21470540" wp14:editId="5E33E4D0">
+            <wp:extent cx="5274310" cy="3007360"/>
+            <wp:effectExtent l="0" t="0" r="2540" b="2540"/>
+            <wp:docPr id="14" name="图片 14"/>
+            <wp:cNvGraphicFramePr>
+              <a:graphicFrameLocks xmlns:a="http://schemas.openxmlformats.org/drawingml/2006/main" noChangeAspect="1"/>
+            </wp:cNvGraphicFramePr>
+            <a:graphic xmlns:a="http://schemas.openxmlformats.org/drawingml/2006/main">
+              <a:graphicData uri="http://schemas.openxmlformats.org/drawingml/2006/picture">
+                <pic:pic xmlns:pic="http://schemas.openxmlformats.org/drawingml/2006/picture">
+                  <pic:nvPicPr>
+                    <pic:cNvPr id="1" name=""/>
+                    <pic:cNvPicPr/>
+                  </pic:nvPicPr>
+                  <pic:blipFill>
+                    <a:blip r:embed="rId40"/>
+                    <a:stretch>
+                      <a:fillRect/>
+                    </a:stretch>
+                  </pic:blipFill>
+                  <pic:spPr>
+                    <a:xfrm>
+                      <a:off x="0" y="0"/>
+                      <a:ext cx="5274310" cy="3007360"/>
+                    </a:xfrm>
+                    <a:prstGeom prst="rect">
+                      <a:avLst/>
+                    </a:prstGeom>
+                  </pic:spPr>
+                </pic:pic>
+              </a:graphicData>
+            </a:graphic>
+          </wp:inline>
+        </w:drawing>
+      </w:r>
+    </w:p>
+    <w:p>
+      <w:pPr>
+        <w:pStyle w:val="2"/>
+        <w:numPr>
+          <w:ilvl w:val="0"/>
+          <w:numId w:val="9"/>
+        </w:numPr>
+        <w:spacing w:before="468" w:after="468"/>
+      </w:pPr>
+      <w:r>
+        <w:rPr>
+          <w:rFonts w:hint="eastAsia"/>
+        </w:rPr>
+        <w:t>邮件</w:t>
+      </w:r>
+      <w:r>
+        <w:t>配置</w:t>
+      </w:r>
+    </w:p>
+    <w:p>
+      <w:r>
+        <w:rPr>
+          <w:noProof/>
+        </w:rPr>
+        <w:drawing>
+          <wp:inline distT="0" distB="0" distL="0" distR="0" wp14:anchorId="1C63F414" wp14:editId="4AD0B878">
+            <wp:extent cx="4142857" cy="1542857"/>
+            <wp:effectExtent l="0" t="0" r="0" b="635"/>
+            <wp:docPr id="18" name="图片 18"/>
             <wp:cNvGraphicFramePr>
               <a:graphicFrameLocks xmlns:a="http://schemas.openxmlformats.org/drawingml/2006/main" noChangeAspect="1"/>
             </wp:cNvGraphicFramePr>
@@ -2919,6 +3099,317 @@
                   <pic:spPr>
                     <a:xfrm>
                       <a:off x="0" y="0"/>
+                      <a:ext cx="4142857" cy="1542857"/>
+                    </a:xfrm>
+                    <a:prstGeom prst="rect">
+                      <a:avLst/>
+                    </a:prstGeom>
+                  </pic:spPr>
+                </pic:pic>
+              </a:graphicData>
+            </a:graphic>
+          </wp:inline>
+        </w:drawing>
+      </w:r>
+    </w:p>
+    <w:p>
+      <w:r>
+        <w:rPr>
+          <w:rFonts w:hint="eastAsia"/>
+        </w:rPr>
+        <w:t>将</w:t>
+      </w:r>
+      <w:r>
+        <w:t>用户名密码改掉</w:t>
+      </w:r>
+    </w:p>
+    <w:p/>
+    <w:p>
+      <w:pPr>
+        <w:pStyle w:val="1"/>
+        <w:numPr>
+          <w:ilvl w:val="0"/>
+          <w:numId w:val="6"/>
+        </w:numPr>
+        <w:spacing w:before="468" w:after="468"/>
+        <w:rPr>
+          <w:rFonts w:ascii="Segoe UI" w:hAnsi="Segoe UI" w:cs="Segoe UI"/>
+          <w:color w:val="24292E"/>
+          <w:shd w:val="clear" w:color="auto" w:fill="FFFFFF"/>
+        </w:rPr>
+      </w:pPr>
+      <w:r>
+        <w:rPr>
+          <w:rFonts w:ascii="Segoe UI" w:hAnsi="Segoe UI" w:cs="Segoe UI" w:hint="eastAsia"/>
+          <w:color w:val="24292E"/>
+          <w:shd w:val="clear" w:color="auto" w:fill="FFFFFF"/>
+        </w:rPr>
+        <w:t>接口开发访问说明</w:t>
+      </w:r>
+    </w:p>
+    <w:p>
+      <w:pPr>
+        <w:rPr>
+          <w:rFonts w:ascii="Segoe UI" w:hAnsi="Segoe UI" w:cs="Segoe UI"/>
+          <w:color w:val="24292E"/>
+          <w:shd w:val="clear" w:color="auto" w:fill="FFFFFF"/>
+        </w:rPr>
+      </w:pPr>
+      <w:r>
+        <w:rPr>
+          <w:rFonts w:ascii="Segoe UI" w:hAnsi="Segoe UI" w:cs="Segoe UI" w:hint="eastAsia"/>
+          <w:color w:val="24292E"/>
+          <w:shd w:val="clear" w:color="auto" w:fill="FFFFFF"/>
+        </w:rPr>
+        <w:t>如可以</w:t>
+      </w:r>
+      <w:hyperlink r:id="rId42" w:history="1">
+        <w:r>
+          <w:rPr>
+            <w:rStyle w:val="a8"/>
+            <w:rFonts w:ascii="Segoe UI" w:hAnsi="Segoe UI" w:cs="Segoe UI"/>
+            <w:shd w:val="clear" w:color="auto" w:fill="FFFFFF"/>
+          </w:rPr>
+          <w:t>http://localhost:8080/users/current?token=049ba87d-6d</w:t>
+        </w:r>
+      </w:hyperlink>
+      <w:r>
+        <w:rPr>
+          <w:rFonts w:ascii="Segoe UI" w:hAnsi="Segoe UI" w:cs="Segoe UI"/>
+          <w:color w:val="24292E"/>
+          <w:shd w:val="clear" w:color="auto" w:fill="FFFFFF"/>
+        </w:rPr>
+        <w:t xml:space="preserve"> </w:t>
+      </w:r>
+      <w:r>
+        <w:rPr>
+          <w:rFonts w:ascii="Segoe UI" w:hAnsi="Segoe UI" w:cs="Segoe UI" w:hint="eastAsia"/>
+          <w:color w:val="24292E"/>
+          <w:shd w:val="clear" w:color="auto" w:fill="FFFFFF"/>
+        </w:rPr>
+        <w:t>这样以参数的</w:t>
+      </w:r>
+      <w:r>
+        <w:rPr>
+          <w:rFonts w:ascii="Segoe UI" w:hAnsi="Segoe UI" w:cs="Segoe UI" w:hint="eastAsia"/>
+          <w:color w:val="24292E"/>
+          <w:shd w:val="clear" w:color="auto" w:fill="FFFFFF"/>
+        </w:rPr>
+        <w:lastRenderedPageBreak/>
+        <w:t>形式带上</w:t>
+      </w:r>
+      <w:r>
+        <w:rPr>
+          <w:rFonts w:ascii="Segoe UI" w:hAnsi="Segoe UI" w:cs="Segoe UI" w:hint="eastAsia"/>
+          <w:color w:val="24292E"/>
+          <w:shd w:val="clear" w:color="auto" w:fill="FFFFFF"/>
+        </w:rPr>
+        <w:t>token</w:t>
+      </w:r>
+      <w:r>
+        <w:rPr>
+          <w:rFonts w:ascii="Segoe UI" w:hAnsi="Segoe UI" w:cs="Segoe UI" w:hint="eastAsia"/>
+          <w:color w:val="24292E"/>
+          <w:shd w:val="clear" w:color="auto" w:fill="FFFFFF"/>
+        </w:rPr>
+        <w:t>，也可以把</w:t>
+      </w:r>
+      <w:r>
+        <w:rPr>
+          <w:rFonts w:ascii="Segoe UI" w:hAnsi="Segoe UI" w:cs="Segoe UI" w:hint="eastAsia"/>
+          <w:color w:val="24292E"/>
+          <w:shd w:val="clear" w:color="auto" w:fill="FFFFFF"/>
+        </w:rPr>
+        <w:t>token</w:t>
+      </w:r>
+      <w:r>
+        <w:rPr>
+          <w:rFonts w:ascii="Segoe UI" w:hAnsi="Segoe UI" w:cs="Segoe UI" w:hint="eastAsia"/>
+          <w:color w:val="24292E"/>
+          <w:shd w:val="clear" w:color="auto" w:fill="FFFFFF"/>
+        </w:rPr>
+        <w:t>放入</w:t>
+      </w:r>
+      <w:r>
+        <w:rPr>
+          <w:rFonts w:ascii="Segoe UI" w:hAnsi="Segoe UI" w:cs="Segoe UI" w:hint="eastAsia"/>
+          <w:color w:val="24292E"/>
+          <w:shd w:val="clear" w:color="auto" w:fill="FFFFFF"/>
+        </w:rPr>
+        <w:t>header</w:t>
+      </w:r>
+      <w:r>
+        <w:rPr>
+          <w:rFonts w:ascii="Segoe UI" w:hAnsi="Segoe UI" w:cs="Segoe UI" w:hint="eastAsia"/>
+          <w:color w:val="24292E"/>
+          <w:shd w:val="clear" w:color="auto" w:fill="FFFFFF"/>
+        </w:rPr>
+        <w:t>中。</w:t>
+      </w:r>
+    </w:p>
+    <w:p>
+      <w:pPr>
+        <w:rPr>
+          <w:rFonts w:ascii="Consolas" w:eastAsiaTheme="minorEastAsia" w:hAnsi="Consolas" w:cs="Consolas"/>
+          <w:color w:val="000000"/>
+          <w:kern w:val="0"/>
+          <w:sz w:val="28"/>
+          <w:szCs w:val="28"/>
+          <w:highlight w:val="lightGray"/>
+        </w:rPr>
+      </w:pPr>
+      <w:hyperlink r:id="rId43" w:history="1">
+        <w:r>
+          <w:rPr>
+            <w:rFonts w:ascii="Consolas" w:eastAsiaTheme="minorEastAsia" w:hAnsi="Consolas" w:cs="Consolas" w:hint="eastAsia"/>
+            <w:kern w:val="0"/>
+            <w:sz w:val="28"/>
+            <w:szCs w:val="28"/>
+            <w:highlight w:val="lightGray"/>
+          </w:rPr>
+          <w:t>com</w:t>
+        </w:r>
+      </w:hyperlink>
+      <w:r>
+        <w:rPr>
+          <w:rFonts w:ascii="Consolas" w:eastAsiaTheme="minorEastAsia" w:hAnsi="Consolas" w:cs="Consolas" w:hint="eastAsia"/>
+          <w:color w:val="000000"/>
+          <w:kern w:val="0"/>
+          <w:sz w:val="28"/>
+          <w:szCs w:val="28"/>
+          <w:highlight w:val="lightGray"/>
+        </w:rPr>
+        <w:t>.</w:t>
+      </w:r>
+      <w:hyperlink r:id="rId44" w:history="1">
+        <w:r>
+          <w:rPr>
+            <w:rFonts w:ascii="Consolas" w:eastAsiaTheme="minorEastAsia" w:hAnsi="Consolas" w:cs="Consolas" w:hint="eastAsia"/>
+            <w:kern w:val="0"/>
+            <w:sz w:val="28"/>
+            <w:szCs w:val="28"/>
+            <w:highlight w:val="lightGray"/>
+          </w:rPr>
+          <w:t>boot</w:t>
+        </w:r>
+      </w:hyperlink>
+      <w:r>
+        <w:rPr>
+          <w:rFonts w:ascii="Consolas" w:eastAsiaTheme="minorEastAsia" w:hAnsi="Consolas" w:cs="Consolas" w:hint="eastAsia"/>
+          <w:color w:val="000000"/>
+          <w:kern w:val="0"/>
+          <w:sz w:val="28"/>
+          <w:szCs w:val="28"/>
+          <w:highlight w:val="lightGray"/>
+        </w:rPr>
+        <w:t>.</w:t>
+      </w:r>
+      <w:hyperlink r:id="rId45" w:history="1">
+        <w:r>
+          <w:rPr>
+            <w:rFonts w:ascii="Consolas" w:eastAsiaTheme="minorEastAsia" w:hAnsi="Consolas" w:cs="Consolas" w:hint="eastAsia"/>
+            <w:kern w:val="0"/>
+            <w:sz w:val="28"/>
+            <w:szCs w:val="28"/>
+            <w:highlight w:val="lightGray"/>
+          </w:rPr>
+          <w:t>security</w:t>
+        </w:r>
+      </w:hyperlink>
+      <w:r>
+        <w:rPr>
+          <w:rFonts w:ascii="Consolas" w:eastAsiaTheme="minorEastAsia" w:hAnsi="Consolas" w:cs="Consolas" w:hint="eastAsia"/>
+          <w:color w:val="000000"/>
+          <w:kern w:val="0"/>
+          <w:sz w:val="28"/>
+          <w:szCs w:val="28"/>
+          <w:highlight w:val="lightGray"/>
+        </w:rPr>
+        <w:t>.</w:t>
+      </w:r>
+      <w:hyperlink r:id="rId46" w:history="1">
+        <w:r>
+          <w:rPr>
+            <w:rFonts w:ascii="Consolas" w:eastAsiaTheme="minorEastAsia" w:hAnsi="Consolas" w:cs="Consolas" w:hint="eastAsia"/>
+            <w:kern w:val="0"/>
+            <w:sz w:val="28"/>
+            <w:szCs w:val="28"/>
+            <w:highlight w:val="lightGray"/>
+          </w:rPr>
+          <w:t>server</w:t>
+        </w:r>
+      </w:hyperlink>
+      <w:r>
+        <w:rPr>
+          <w:rFonts w:ascii="Consolas" w:eastAsiaTheme="minorEastAsia" w:hAnsi="Consolas" w:cs="Consolas" w:hint="eastAsia"/>
+          <w:color w:val="000000"/>
+          <w:kern w:val="0"/>
+          <w:sz w:val="28"/>
+          <w:szCs w:val="28"/>
+          <w:highlight w:val="lightGray"/>
+        </w:rPr>
+        <w:t>.</w:t>
+      </w:r>
+      <w:hyperlink r:id="rId47" w:history="1">
+        <w:r>
+          <w:rPr>
+            <w:rFonts w:ascii="Consolas" w:eastAsiaTheme="minorEastAsia" w:hAnsi="Consolas" w:cs="Consolas" w:hint="eastAsia"/>
+            <w:kern w:val="0"/>
+            <w:sz w:val="28"/>
+            <w:szCs w:val="28"/>
+            <w:highlight w:val="lightGray"/>
+          </w:rPr>
+          <w:t>filter</w:t>
+        </w:r>
+      </w:hyperlink>
+      <w:r>
+        <w:rPr>
+          <w:rFonts w:ascii="Consolas" w:eastAsiaTheme="minorEastAsia" w:hAnsi="Consolas" w:cs="Consolas" w:hint="eastAsia"/>
+          <w:color w:val="000000"/>
+          <w:kern w:val="0"/>
+          <w:sz w:val="28"/>
+          <w:szCs w:val="28"/>
+          <w:highlight w:val="lightGray"/>
+        </w:rPr>
+        <w:t>.TokenFilter</w:t>
+      </w:r>
+    </w:p>
+    <w:p>
+      <w:pPr>
+        <w:rPr>
+          <w:rFonts w:ascii="Segoe UI" w:hAnsi="Segoe UI" w:cs="Segoe UI"/>
+          <w:color w:val="24292E"/>
+          <w:shd w:val="clear" w:color="auto" w:fill="FFFFFF"/>
+        </w:rPr>
+      </w:pPr>
+      <w:r>
+        <w:rPr>
+          <w:noProof/>
+        </w:rPr>
+        <w:drawing>
+          <wp:inline distT="0" distB="0" distL="0" distR="0" wp14:anchorId="117FAEDD" wp14:editId="6A640FA0">
+            <wp:extent cx="5274310" cy="3154045"/>
+            <wp:effectExtent l="0" t="0" r="2540" b="8255"/>
+            <wp:docPr id="2" name="图片 2"/>
+            <wp:cNvGraphicFramePr>
+              <a:graphicFrameLocks xmlns:a="http://schemas.openxmlformats.org/drawingml/2006/main" noChangeAspect="1"/>
+            </wp:cNvGraphicFramePr>
+            <a:graphic xmlns:a="http://schemas.openxmlformats.org/drawingml/2006/main">
+              <a:graphicData uri="http://schemas.openxmlformats.org/drawingml/2006/picture">
+                <pic:pic xmlns:pic="http://schemas.openxmlformats.org/drawingml/2006/picture">
+                  <pic:nvPicPr>
+                    <pic:cNvPr id="1" name=""/>
+                    <pic:cNvPicPr/>
+                  </pic:nvPicPr>
+                  <pic:blipFill>
+                    <a:blip r:embed="rId48"/>
+                    <a:stretch>
+                      <a:fillRect/>
+                    </a:stretch>
+                  </pic:blipFill>
+                  <pic:spPr>
+                    <a:xfrm>
+                      <a:off x="0" y="0"/>
                       <a:ext cx="5274310" cy="3154045"/>
                     </a:xfrm>
                     <a:prstGeom prst="rect">
@@ -3085,7 +3576,7 @@
                     <pic:cNvPicPr/>
                   </pic:nvPicPr>
                   <pic:blipFill>
-                    <a:blip r:embed="rId42"/>
+                    <a:blip r:embed="rId49"/>
                     <a:stretch>
                       <a:fillRect/>
                     </a:stretch>
@@ -3243,7 +3734,7 @@
                     <pic:cNvPicPr/>
                   </pic:nvPicPr>
                   <pic:blipFill>
-                    <a:blip r:embed="rId43"/>
+                    <a:blip r:embed="rId50"/>
                     <a:stretch>
                       <a:fillRect/>
                     </a:stretch>
@@ -3301,7 +3792,7 @@
                     <pic:cNvPicPr/>
                   </pic:nvPicPr>
                   <pic:blipFill>
-                    <a:blip r:embed="rId44"/>
+                    <a:blip r:embed="rId51"/>
                     <a:stretch>
                       <a:fillRect/>
                     </a:stretch>
@@ -3355,11 +3846,6 @@
       </w:r>
     </w:p>
     <w:p>
-      <w:pPr>
-        <w:rPr>
-          <w:rFonts w:hint="eastAsia"/>
-        </w:rPr>
-      </w:pPr>
       <w:r>
         <w:rPr>
           <w:rFonts w:hint="eastAsia"/>
@@ -3414,8 +3900,6 @@
       <w:r>
         <w:t>aaa</w:t>
       </w:r>
-      <w:bookmarkStart w:id="0" w:name="_GoBack"/>
-      <w:bookmarkEnd w:id="0"/>
     </w:p>
     <w:p>
       <w:r>
@@ -3439,7 +3923,7 @@
                     <pic:cNvPicPr/>
                   </pic:nvPicPr>
                   <pic:blipFill>
-                    <a:blip r:embed="rId45"/>
+                    <a:blip r:embed="rId52"/>
                     <a:stretch>
                       <a:fillRect/>
                     </a:stretch>
@@ -3545,7 +4029,7 @@
                     <pic:cNvPicPr/>
                   </pic:nvPicPr>
                   <pic:blipFill>
-                    <a:blip r:embed="rId46"/>
+                    <a:blip r:embed="rId53"/>
                     <a:stretch>
                       <a:fillRect/>
                     </a:stretch>

</xml_diff>